<commit_message>
Sublime Test 3 modified.
</commit_message>
<xml_diff>
--- a/sublimeText/Sublime Text 3 のインストール.docx
+++ b/sublimeText/Sublime Text 3 のインストール.docx
@@ -1,21 +1,18 @@
 
 <file path=word/document.xml><?xml version="1.0" encoding="utf-8"?>
-<w:document xmlns:wpc="http://schemas.microsoft.com/office/word/2010/wordprocessingCanvas" xmlns:mc="http://schemas.openxmlformats.org/markup-compatibility/2006" xmlns:o="urn:schemas-microsoft-com:office:office" xmlns:r="http://schemas.openxmlformats.org/officeDocument/2006/relationships" xmlns:m="http://schemas.openxmlformats.org/officeDocument/2006/math" xmlns:v="urn:schemas-microsoft-com:vml" xmlns:wp14="http://schemas.microsoft.com/office/word/2010/wordprocessingDrawing" xmlns:wp="http://schemas.openxmlformats.org/drawingml/2006/wordprocessingDrawing" xmlns:w10="urn:schemas-microsoft-com:office:word" xmlns:w="http://schemas.openxmlformats.org/wordprocessingml/2006/main" xmlns:w14="http://schemas.microsoft.com/office/word/2010/wordml" xmlns:w15="http://schemas.microsoft.com/office/word/2012/wordml" xmlns:wpg="http://schemas.microsoft.com/office/word/2010/wordprocessingGroup" xmlns:wpi="http://schemas.microsoft.com/office/word/2010/wordprocessingInk" xmlns:wne="http://schemas.microsoft.com/office/word/2006/wordml" xmlns:wps="http://schemas.microsoft.com/office/word/2010/wordprocessingShape" mc:Ignorable="w14 w15 wp14">
+<w:document xmlns:wpc="http://schemas.microsoft.com/office/word/2010/wordprocessingCanvas" xmlns:mc="http://schemas.openxmlformats.org/markup-compatibility/2006" xmlns:o="urn:schemas-microsoft-com:office:office" xmlns:r="http://schemas.openxmlformats.org/officeDocument/2006/relationships" xmlns:m="http://schemas.openxmlformats.org/officeDocument/2006/math" xmlns:v="urn:schemas-microsoft-com:vml" xmlns:wp14="http://schemas.microsoft.com/office/word/2010/wordprocessingDrawing" xmlns:wp="http://schemas.openxmlformats.org/drawingml/2006/wordprocessingDrawing" xmlns:w="http://schemas.openxmlformats.org/wordprocessingml/2006/main" xmlns:w14="http://schemas.microsoft.com/office/word/2010/wordml" xmlns:w10="urn:schemas-microsoft-com:office:word" xmlns:w15="http://schemas.microsoft.com/office/word/2012/wordml" xmlns:wpg="http://schemas.microsoft.com/office/word/2010/wordprocessingGroup" xmlns:wpi="http://schemas.microsoft.com/office/word/2010/wordprocessingInk" xmlns:wne="http://schemas.microsoft.com/office/word/2006/wordml" xmlns:wps="http://schemas.microsoft.com/office/word/2010/wordprocessingShape" xmlns:wpsCustomData="http://www.wps.cn/officeDocument/2013/wpsCustomData" mc:Ignorable="w14 w15 wp14">
   <w:body>
     <w:p>
       <w:pPr>
-        <w:pStyle w:val="a9"/>
-      </w:pPr>
-      <w:r>
-        <w:t xml:space="preserve">Sublime Text 3 </w:t>
-      </w:r>
-      <w:r>
-        <w:t>のインストール</w:t>
-      </w:r>
-    </w:p>
-    <w:p>
-      <w:pPr>
-        <w:pStyle w:val="1"/>
+        <w:pStyle w:val="3"/>
+      </w:pPr>
+      <w:r>
+        <w:t>Sublime Text 3 のインストール</w:t>
+      </w:r>
+    </w:p>
+    <w:p>
+      <w:pPr>
+        <w:pStyle w:val="2"/>
         <w:numPr>
           <w:ilvl w:val="0"/>
           <w:numId w:val="1"/>
@@ -25,36 +22,41 @@
         <w:rPr>
           <w:rFonts w:hint="eastAsia"/>
         </w:rPr>
-        <w:t>Sublime Text 3</w:t>
-      </w:r>
-      <w:r>
-        <w:rPr>
-          <w:rFonts w:hint="eastAsia"/>
-        </w:rPr>
-        <w:t>のダウンロード</w:t>
-      </w:r>
-    </w:p>
-    <w:p>
-      <w:pPr>
-        <w:ind w:firstLineChars="50" w:firstLine="105"/>
+        <w:t>Sublime Text 3のダウンロード</w:t>
+      </w:r>
+    </w:p>
+    <w:p>
+      <w:pPr>
+        <w:ind w:firstLine="105" w:firstLineChars="50"/>
       </w:pPr>
       <w:r>
         <w:t xml:space="preserve">URL </w:t>
       </w:r>
-      <w:hyperlink r:id="rId7" w:history="1">
-        <w:r>
-          <w:rPr>
-            <w:rStyle w:val="a3"/>
-          </w:rPr>
-          <w:t>https://www.sublimetext.com/3</w:t>
-        </w:r>
-      </w:hyperlink>
-    </w:p>
-    <w:p>
-      <w:r>
-        <w:rPr>
-          <w:noProof/>
-        </w:rPr>
+      <w:r>
+        <w:fldChar w:fldCharType="begin"/>
+      </w:r>
+      <w:r>
+        <w:instrText xml:space="preserve"> HYPERLINK "https://www.sublimetext.com/3" </w:instrText>
+      </w:r>
+      <w:r>
+        <w:fldChar w:fldCharType="separate"/>
+      </w:r>
+      <w:r>
+        <w:rPr>
+          <w:rStyle w:val="7"/>
+        </w:rPr>
+        <w:t>https://www.sublimetext.com/3</w:t>
+      </w:r>
+      <w:r>
+        <w:rPr>
+          <w:rStyle w:val="7"/>
+        </w:rPr>
+        <w:fldChar w:fldCharType="end"/>
+      </w:r>
+    </w:p>
+    <w:p>
+      <w:pPr/>
+      <w:r>
         <mc:AlternateContent>
           <mc:Choice Requires="wps">
             <w:drawing>
@@ -104,9 +106,6 @@
                         </a:fontRef>
                       </wps:style>
                       <wps:bodyPr rot="0" spcFirstLastPara="0" vertOverflow="overflow" horzOverflow="overflow" vert="horz" wrap="square" lIns="91440" tIns="45720" rIns="91440" bIns="45720" numCol="1" spcCol="0" rtlCol="0" fromWordArt="0" anchor="ctr" anchorCtr="0" forceAA="0" compatLnSpc="1">
-                        <a:prstTxWarp prst="textNoShape">
-                          <a:avLst/>
-                        </a:prstTxWarp>
                         <a:noAutofit/>
                       </wps:bodyPr>
                     </wps:wsp>
@@ -117,29 +116,17 @@
           </mc:Choice>
           <mc:Fallback>
             <w:pict>
-              <v:shapetype w14:anchorId="30EBFFFD" id="_x0000_t66" coordsize="21600,21600" o:spt="66" adj="5400,5400" path="m@0,l@0@1,21600@1,21600@2@0@2@0,21600,,10800xe">
-                <v:stroke joinstyle="miter"/>
-                <v:formulas>
-                  <v:f eqn="val #0"/>
-                  <v:f eqn="val #1"/>
-                  <v:f eqn="sum 21600 0 #1"/>
-                  <v:f eqn="prod #0 #1 10800"/>
-                  <v:f eqn="sum #0 0 @3"/>
-                </v:formulas>
-                <v:path o:connecttype="custom" o:connectlocs="@0,0;0,10800;@0,21600;21600,10800" o:connectangles="270,180,90,0" textboxrect="@4,@1,21600,@2"/>
-                <v:handles>
-                  <v:h position="#0,#1" xrange="0,21600" yrange="0,10800"/>
-                </v:handles>
-              </v:shapetype>
-              <v:shape id="左矢印 2" o:spid="_x0000_s1026" type="#_x0000_t66" style="position:absolute;left:0;text-align:left;margin-left:264pt;margin-top:173.25pt;width:27pt;height:10.5pt;z-index:251659264;visibility:visible;mso-wrap-style:square;mso-wrap-distance-left:9pt;mso-wrap-distance-top:0;mso-wrap-distance-right:9pt;mso-wrap-distance-bottom:0;mso-position-horizontal:absolute;mso-position-horizontal-relative:text;mso-position-vertical:absolute;mso-position-vertical-relative:text;v-text-anchor:middle" o:gfxdata="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" adj="4200" fillcolor="red" strokecolor="#1f4d78 [1604]" strokeweight="1pt"/>
+              <v:shape id="_x0000_s1026" o:spid="_x0000_s1026" o:spt="66" type="#_x0000_t66" style="position:absolute;left:0pt;margin-left:264pt;margin-top:173.25pt;height:10.5pt;width:27pt;z-index:251659264;v-text-anchor:middle;mso-width-relative:page;mso-height-relative:page;" fillcolor="#FF0000" filled="t" stroked="t" coordsize="21600,21600" o:gfxdata="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" adj="4200,5400">
+                <v:fill on="t" focussize="0,0"/>
+                <v:stroke weight="1pt" color="#41719C [3204]" miterlimit="8" joinstyle="miter"/>
+                <v:imagedata o:title=""/>
+                <o:lock v:ext="edit" aspectratio="f"/>
+              </v:shape>
             </w:pict>
           </mc:Fallback>
         </mc:AlternateContent>
       </w:r>
       <w:r>
-        <w:rPr>
-          <w:noProof/>
-        </w:rPr>
         <w:drawing>
           <wp:inline distT="0" distB="0" distL="0" distR="0">
             <wp:extent cx="6188710" cy="3239135"/>
@@ -152,11 +139,13 @@
               <a:graphicData uri="http://schemas.openxmlformats.org/drawingml/2006/picture">
                 <pic:pic xmlns:pic="http://schemas.openxmlformats.org/drawingml/2006/picture">
                   <pic:nvPicPr>
-                    <pic:cNvPr id="1" name="img01.PNG"/>
-                    <pic:cNvPicPr/>
+                    <pic:cNvPr id="1" name="図 1"/>
+                    <pic:cNvPicPr>
+                      <a:picLocks noChangeAspect="1"/>
+                    </pic:cNvPicPr>
                   </pic:nvPicPr>
                   <pic:blipFill>
-                    <a:blip r:embed="rId8">
+                    <a:blip r:embed="rId4">
                       <a:extLst>
                         <a:ext uri="{28A0092B-C50C-407E-A947-70E740481C1C}">
                           <a14:useLocalDpi xmlns:a14="http://schemas.microsoft.com/office/drawing/2010/main" val="0"/>
@@ -184,51 +173,24 @@
       </w:r>
     </w:p>
     <w:p>
-      <w:r>
-        <w:rPr>
-          <w:rFonts w:hint="eastAsia"/>
-        </w:rPr>
-        <w:t>「</w:t>
-      </w:r>
-      <w:r>
-        <w:rPr>
-          <w:rFonts w:hint="eastAsia"/>
-        </w:rPr>
-        <w:t>Windows 64bit</w:t>
-      </w:r>
-      <w:r>
-        <w:rPr>
-          <w:rFonts w:hint="eastAsia"/>
-        </w:rPr>
-        <w:t>」をクリックする。</w:t>
-      </w:r>
-    </w:p>
-    <w:p>
-      <w:r>
-        <w:t>「</w:t>
-      </w:r>
-      <w:r>
-        <w:t>Sublime Text Build 3176 x64 Setup.exe</w:t>
-      </w:r>
-      <w:r>
-        <w:t>」</w:t>
-      </w:r>
-      <w:r>
-        <w:t xml:space="preserve"> </w:t>
-      </w:r>
-      <w:r>
-        <w:t>がダウンロードされる。（ダウンロード・フォルダ）</w:t>
-      </w:r>
-    </w:p>
-    <w:p>
-      <w:r>
-        <w:t>ダウンロード・フォルダの「</w:t>
-      </w:r>
-      <w:r>
-        <w:t>Sublime Text Build 3176 x64 Setup.exe</w:t>
-      </w:r>
-      <w:r>
-        <w:t>」</w:t>
+      <w:pPr/>
+      <w:r>
+        <w:rPr>
+          <w:rFonts w:hint="eastAsia"/>
+        </w:rPr>
+        <w:t>「Windows 64bit」をクリックする。</w:t>
+      </w:r>
+    </w:p>
+    <w:p>
+      <w:pPr/>
+      <w:r>
+        <w:t>「Sublime Text Build 3176 x64 Setup.exe」 がダウンロードされる。（ダウンロード・フォルダ）</w:t>
+      </w:r>
+    </w:p>
+    <w:p>
+      <w:pPr/>
+      <w:r>
+        <w:t>ダウンロード・フォルダの「Sublime Text Build 3176 x64 Setup.exe」</w:t>
       </w:r>
       <w:r>
         <w:rPr>
@@ -244,11 +206,10 @@
       <w:r>
         <w:rPr>
           <w:rFonts w:hint="eastAsia"/>
-          <w:noProof/>
         </w:rPr>
         <w:drawing>
           <wp:inline distT="0" distB="0" distL="0" distR="0">
-            <wp:extent cx="3038475" cy="2836285"/>
+            <wp:extent cx="3038475" cy="2835910"/>
             <wp:effectExtent l="0" t="0" r="0" b="2540"/>
             <wp:docPr id="3" name="図 3"/>
             <wp:cNvGraphicFramePr>
@@ -258,11 +219,13 @@
               <a:graphicData uri="http://schemas.openxmlformats.org/drawingml/2006/picture">
                 <pic:pic xmlns:pic="http://schemas.openxmlformats.org/drawingml/2006/picture">
                   <pic:nvPicPr>
-                    <pic:cNvPr id="3" name="img02.PNG"/>
-                    <pic:cNvPicPr/>
+                    <pic:cNvPr id="3" name="図 3"/>
+                    <pic:cNvPicPr>
+                      <a:picLocks noChangeAspect="1"/>
+                    </pic:cNvPicPr>
                   </pic:nvPicPr>
                   <pic:blipFill>
-                    <a:blip r:embed="rId9">
+                    <a:blip r:embed="rId5">
                       <a:extLst>
                         <a:ext uri="{28A0092B-C50C-407E-A947-70E740481C1C}">
                           <a14:useLocalDpi xmlns:a14="http://schemas.microsoft.com/office/drawing/2010/main" val="0"/>
@@ -303,26 +266,23 @@
     <w:p>
       <w:pPr>
         <w:jc w:val="left"/>
-        <w:rPr>
-          <w:noProof/>
-        </w:rPr>
-      </w:pPr>
-      <w:r>
-        <w:rPr>
-          <w:rFonts w:hint="eastAsia"/>
-          <w:noProof/>
-        </w:rPr>
-        <w:lastRenderedPageBreak/>
+      </w:pPr>
+      <w:bookmarkStart w:id="0" w:name="_GoBack"/>
+      <w:bookmarkEnd w:id="0"/>
+      <w:r>
+        <w:rPr>
+          <w:rFonts w:hint="eastAsia"/>
+        </w:rPr>
         <mc:AlternateContent>
           <mc:Choice Requires="wps">
             <w:drawing>
               <wp:anchor distT="0" distB="0" distL="114300" distR="114300" simplePos="0" relativeHeight="251661312" behindDoc="0" locked="0" layoutInCell="1" allowOverlap="1">
                 <wp:simplePos x="0" y="0"/>
                 <wp:positionH relativeFrom="column">
-                  <wp:posOffset>3238500</wp:posOffset>
+                  <wp:posOffset>228600</wp:posOffset>
                 </wp:positionH>
                 <wp:positionV relativeFrom="paragraph">
-                  <wp:posOffset>2657475</wp:posOffset>
+                  <wp:posOffset>2543175</wp:posOffset>
                 </wp:positionV>
                 <wp:extent cx="2524125" cy="1800225"/>
                 <wp:effectExtent l="0" t="0" r="28575" b="28575"/>
@@ -368,6 +328,7 @@
                       <wps:txbx>
                         <w:txbxContent>
                           <w:p>
+                            <w:pPr/>
                             <w:r>
                               <w:rPr>
                                 <w:rFonts w:hint="eastAsia"/>
@@ -381,19 +342,7 @@
                               <w:rPr>
                                 <w:rFonts w:hint="eastAsia"/>
                               </w:rPr>
-                              <w:t>「</w:t>
-                            </w:r>
-                            <w:r>
-                              <w:rPr>
-                                <w:rFonts w:hint="eastAsia"/>
-                              </w:rPr>
-                              <w:t>add to explorer context menu</w:t>
-                            </w:r>
-                            <w:r>
-                              <w:rPr>
-                                <w:rFonts w:hint="eastAsia"/>
-                              </w:rPr>
-                              <w:t>」にチェックを</w:t>
+                              <w:t>「add to explorer context menu」にチェックを</w:t>
                             </w:r>
                             <w:r>
                               <w:t>入れている。このことで、エクスプローラーの窓の中で、右クリックで</w:t>
@@ -402,13 +351,7 @@
                               <w:rPr>
                                 <w:rFonts w:hint="eastAsia"/>
                               </w:rPr>
-                              <w:t xml:space="preserve">Sublime Text 3 </w:t>
-                            </w:r>
-                            <w:r>
-                              <w:rPr>
-                                <w:rFonts w:hint="eastAsia"/>
-                              </w:rPr>
-                              <w:t>を起動</w:t>
+                              <w:t>Sublime Text 3 を起動</w:t>
                             </w:r>
                             <w:r>
                               <w:t>できるようになる。</w:t>
@@ -417,9 +360,6 @@
                         </w:txbxContent>
                       </wps:txbx>
                       <wps:bodyPr rot="0" spcFirstLastPara="0" vertOverflow="overflow" horzOverflow="overflow" vert="horz" wrap="square" lIns="91440" tIns="45720" rIns="91440" bIns="45720" numCol="1" spcCol="0" rtlCol="0" fromWordArt="0" anchor="t" anchorCtr="0" forceAA="0" compatLnSpc="1">
-                        <a:prstTxWarp prst="textNoShape">
-                          <a:avLst/>
-                        </a:prstTxWarp>
                         <a:noAutofit/>
                       </wps:bodyPr>
                     </wps:wsp>
@@ -430,14 +370,15 @@
           </mc:Choice>
           <mc:Fallback>
             <w:pict>
-              <v:shapetype id="_x0000_t202" coordsize="21600,21600" o:spt="202" path="m,l,21600r21600,l21600,xe">
-                <v:stroke joinstyle="miter"/>
-                <v:path gradientshapeok="t" o:connecttype="rect"/>
-              </v:shapetype>
-              <v:shape id="テキスト ボックス 11" o:spid="_x0000_s1026" type="#_x0000_t202" style="position:absolute;margin-left:255pt;margin-top:209.25pt;width:198.75pt;height:141.75pt;z-index:251661312;visibility:visible;mso-wrap-style:square;mso-wrap-distance-left:9pt;mso-wrap-distance-top:0;mso-wrap-distance-right:9pt;mso-wrap-distance-bottom:0;mso-position-horizontal:absolute;mso-position-horizontal-relative:text;mso-position-vertical:absolute;mso-position-vertical-relative:text;v-text-anchor:top" o:gfxdata="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" fillcolor="white [3201]" strokeweight=".5pt">
+              <v:shape id="テキスト ボックス 11" o:spid="_x0000_s1026" o:spt="202" type="#_x0000_t202" style="position:absolute;left:0pt;margin-left:18pt;margin-top:200.25pt;height:141.75pt;width:198.75pt;z-index:251661312;mso-width-relative:page;mso-height-relative:page;" fillcolor="#FFFFFF [3201]" filled="t" stroked="t" coordsize="21600,21600" o:gfxdata="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">
+                <v:fill on="t" focussize="0,0"/>
+                <v:stroke weight="0.5pt" color="#000000 [3204]" joinstyle="round"/>
+                <v:imagedata o:title=""/>
+                <o:lock v:ext="edit" aspectratio="f"/>
                 <v:textbox>
                   <w:txbxContent>
                     <w:p>
+                      <w:pPr/>
                       <w:r>
                         <w:rPr>
                           <w:rFonts w:hint="eastAsia"/>
@@ -451,19 +392,7 @@
                         <w:rPr>
                           <w:rFonts w:hint="eastAsia"/>
                         </w:rPr>
-                        <w:t>「</w:t>
-                      </w:r>
-                      <w:r>
-                        <w:rPr>
-                          <w:rFonts w:hint="eastAsia"/>
-                        </w:rPr>
-                        <w:t>add to explorer context menu</w:t>
-                      </w:r>
-                      <w:r>
-                        <w:rPr>
-                          <w:rFonts w:hint="eastAsia"/>
-                        </w:rPr>
-                        <w:t>」にチェックを</w:t>
+                        <w:t>「add to explorer context menu」にチェックを</w:t>
                       </w:r>
                       <w:r>
                         <w:t>入れている。このことで、エクスプローラーの窓の中で、右クリックで</w:t>
@@ -472,13 +401,7 @@
                         <w:rPr>
                           <w:rFonts w:hint="eastAsia"/>
                         </w:rPr>
-                        <w:t xml:space="preserve">Sublime Text 3 </w:t>
-                      </w:r>
-                      <w:r>
-                        <w:rPr>
-                          <w:rFonts w:hint="eastAsia"/>
-                        </w:rPr>
-                        <w:t>を起動</w:t>
+                        <w:t>Sublime Text 3 を起動</w:t>
                       </w:r>
                       <w:r>
                         <w:t>できるようになる。</w:t>
@@ -494,11 +417,10 @@
       <w:r>
         <w:rPr>
           <w:rFonts w:hint="eastAsia"/>
-          <w:noProof/>
         </w:rPr>
         <w:drawing>
           <wp:inline distT="0" distB="0" distL="0" distR="0">
-            <wp:extent cx="2786295" cy="2133600"/>
+            <wp:extent cx="2785745" cy="2133600"/>
             <wp:effectExtent l="0" t="0" r="0" b="0"/>
             <wp:docPr id="5" name="図 5"/>
             <wp:cNvGraphicFramePr>
@@ -508,11 +430,13 @@
               <a:graphicData uri="http://schemas.openxmlformats.org/drawingml/2006/picture">
                 <pic:pic xmlns:pic="http://schemas.openxmlformats.org/drawingml/2006/picture">
                   <pic:nvPicPr>
-                    <pic:cNvPr id="5" name="img04.PNG"/>
-                    <pic:cNvPicPr/>
+                    <pic:cNvPr id="5" name="図 5"/>
+                    <pic:cNvPicPr>
+                      <a:picLocks noChangeAspect="1"/>
+                    </pic:cNvPicPr>
                   </pic:nvPicPr>
                   <pic:blipFill>
-                    <a:blip r:embed="rId10">
+                    <a:blip r:embed="rId6">
                       <a:extLst>
                         <a:ext uri="{28A0092B-C50C-407E-A947-70E740481C1C}">
                           <a14:useLocalDpi xmlns:a14="http://schemas.microsoft.com/office/drawing/2010/main" val="0"/>
@@ -539,16 +463,15 @@
         </w:drawing>
       </w:r>
       <w:r>
-        <w:t xml:space="preserve">　</w:t>
-      </w:r>
-      <w:r>
-        <w:rPr>
-          <w:rFonts w:hint="eastAsia"/>
-          <w:noProof/>
+        <w:t>　</w:t>
+      </w:r>
+      <w:r>
+        <w:rPr>
+          <w:rFonts w:hint="eastAsia"/>
         </w:rPr>
         <w:drawing>
           <wp:inline distT="0" distB="0" distL="0" distR="0">
-            <wp:extent cx="2840355" cy="2234486"/>
+            <wp:extent cx="2840355" cy="2233930"/>
             <wp:effectExtent l="0" t="0" r="0" b="0"/>
             <wp:docPr id="6" name="図 6"/>
             <wp:cNvGraphicFramePr>
@@ -558,11 +481,13 @@
               <a:graphicData uri="http://schemas.openxmlformats.org/drawingml/2006/picture">
                 <pic:pic xmlns:pic="http://schemas.openxmlformats.org/drawingml/2006/picture">
                   <pic:nvPicPr>
-                    <pic:cNvPr id="6" name="img05.PNG"/>
-                    <pic:cNvPicPr/>
+                    <pic:cNvPr id="6" name="図 6"/>
+                    <pic:cNvPicPr>
+                      <a:picLocks noChangeAspect="1"/>
+                    </pic:cNvPicPr>
                   </pic:nvPicPr>
                   <pic:blipFill>
-                    <a:blip r:embed="rId11">
+                    <a:blip r:embed="rId7">
                       <a:extLst>
                         <a:ext uri="{28A0092B-C50C-407E-A947-70E740481C1C}">
                           <a14:useLocalDpi xmlns:a14="http://schemas.microsoft.com/office/drawing/2010/main" val="0"/>
@@ -591,39 +516,31 @@
       <w:r>
         <w:rPr>
           <w:rFonts w:hint="eastAsia"/>
-          <w:noProof/>
-        </w:rPr>
-        <w:t xml:space="preserve">　</w:t>
-      </w:r>
-    </w:p>
-    <w:p>
-      <w:pPr>
-        <w:jc w:val="left"/>
-        <w:rPr>
-          <w:noProof/>
-        </w:rPr>
-      </w:pPr>
-    </w:p>
-    <w:p>
-      <w:pPr>
-        <w:jc w:val="left"/>
-        <w:rPr>
-          <w:noProof/>
-        </w:rPr>
-      </w:pPr>
-    </w:p>
-    <w:p>
-      <w:pPr>
-        <w:jc w:val="left"/>
-      </w:pPr>
-      <w:r>
-        <w:rPr>
-          <w:rFonts w:hint="eastAsia"/>
-          <w:noProof/>
+        </w:rPr>
+        <w:t>　</w:t>
+      </w:r>
+    </w:p>
+    <w:p>
+      <w:pPr>
+        <w:jc w:val="left"/>
+      </w:pPr>
+    </w:p>
+    <w:p>
+      <w:pPr>
+        <w:jc w:val="left"/>
+      </w:pPr>
+    </w:p>
+    <w:p>
+      <w:pPr>
+        <w:jc w:val="left"/>
+      </w:pPr>
+      <w:r>
+        <w:rPr>
+          <w:rFonts w:hint="eastAsia"/>
         </w:rPr>
         <w:drawing>
           <wp:inline distT="0" distB="0" distL="0" distR="0">
-            <wp:extent cx="2787122" cy="2181225"/>
+            <wp:extent cx="2787015" cy="2181225"/>
             <wp:effectExtent l="0" t="0" r="0" b="0"/>
             <wp:docPr id="15" name="図 15"/>
             <wp:cNvGraphicFramePr>
@@ -633,11 +550,13 @@
               <a:graphicData uri="http://schemas.openxmlformats.org/drawingml/2006/picture">
                 <pic:pic xmlns:pic="http://schemas.openxmlformats.org/drawingml/2006/picture">
                   <pic:nvPicPr>
-                    <pic:cNvPr id="15" name="img06.PNG"/>
-                    <pic:cNvPicPr/>
+                    <pic:cNvPr id="15" name="図 15"/>
+                    <pic:cNvPicPr>
+                      <a:picLocks noChangeAspect="1"/>
+                    </pic:cNvPicPr>
                   </pic:nvPicPr>
                   <pic:blipFill>
-                    <a:blip r:embed="rId12">
+                    <a:blip r:embed="rId8">
                       <a:extLst>
                         <a:ext uri="{28A0092B-C50C-407E-A947-70E740481C1C}">
                           <a14:useLocalDpi xmlns:a14="http://schemas.microsoft.com/office/drawing/2010/main" val="0"/>
@@ -667,16 +586,15 @@
         <w:rPr>
           <w:rFonts w:hint="eastAsia"/>
         </w:rPr>
-        <w:t xml:space="preserve">　　</w:t>
-      </w:r>
-      <w:r>
-        <w:rPr>
-          <w:rFonts w:hint="eastAsia"/>
-          <w:noProof/>
+        <w:t>　　</w:t>
+      </w:r>
+      <w:r>
+        <w:rPr>
+          <w:rFonts w:hint="eastAsia"/>
         </w:rPr>
         <w:drawing>
           <wp:inline distT="0" distB="0" distL="0" distR="0">
-            <wp:extent cx="2813923" cy="2228850"/>
+            <wp:extent cx="2813685" cy="2228850"/>
             <wp:effectExtent l="0" t="0" r="5715" b="0"/>
             <wp:docPr id="17" name="図 17"/>
             <wp:cNvGraphicFramePr>
@@ -686,11 +604,13 @@
               <a:graphicData uri="http://schemas.openxmlformats.org/drawingml/2006/picture">
                 <pic:pic xmlns:pic="http://schemas.openxmlformats.org/drawingml/2006/picture">
                   <pic:nvPicPr>
-                    <pic:cNvPr id="17" name="img07.PNG"/>
-                    <pic:cNvPicPr/>
+                    <pic:cNvPr id="17" name="図 17"/>
+                    <pic:cNvPicPr>
+                      <a:picLocks noChangeAspect="1"/>
+                    </pic:cNvPicPr>
                   </pic:nvPicPr>
                   <pic:blipFill>
-                    <a:blip r:embed="rId13">
+                    <a:blip r:embed="rId9">
                       <a:extLst>
                         <a:ext uri="{28A0092B-C50C-407E-A947-70E740481C1C}">
                           <a14:useLocalDpi xmlns:a14="http://schemas.microsoft.com/office/drawing/2010/main" val="0"/>
@@ -732,18 +652,17 @@
       <w:r>
         <w:rPr>
           <w:rFonts w:hint="eastAsia"/>
-          <w:noProof/>
         </w:rPr>
         <w:drawing>
           <wp:anchor distT="0" distB="0" distL="114300" distR="114300" simplePos="0" relativeHeight="251660288" behindDoc="0" locked="0" layoutInCell="1" allowOverlap="1">
-            <wp:simplePos x="685800" y="952500"/>
+            <wp:simplePos x="0" y="0"/>
             <wp:positionH relativeFrom="margin">
               <wp:align>left</wp:align>
             </wp:positionH>
             <wp:positionV relativeFrom="margin">
               <wp:align>top</wp:align>
             </wp:positionV>
-            <wp:extent cx="2840510" cy="2219325"/>
+            <wp:extent cx="2840355" cy="2219325"/>
             <wp:effectExtent l="0" t="0" r="0" b="0"/>
             <wp:wrapSquare wrapText="bothSides"/>
             <wp:docPr id="4" name="図 4"/>
@@ -754,11 +673,13 @@
               <a:graphicData uri="http://schemas.openxmlformats.org/drawingml/2006/picture">
                 <pic:pic xmlns:pic="http://schemas.openxmlformats.org/drawingml/2006/picture">
                   <pic:nvPicPr>
-                    <pic:cNvPr id="4" name="img03.PNG"/>
-                    <pic:cNvPicPr/>
+                    <pic:cNvPr id="4" name="図 4"/>
+                    <pic:cNvPicPr>
+                      <a:picLocks noChangeAspect="1"/>
+                    </pic:cNvPicPr>
                   </pic:nvPicPr>
                   <pic:blipFill>
-                    <a:blip r:embed="rId14">
+                    <a:blip r:embed="rId10">
                       <a:extLst>
                         <a:ext uri="{28A0092B-C50C-407E-A947-70E740481C1C}">
                           <a14:useLocalDpi xmlns:a14="http://schemas.microsoft.com/office/drawing/2010/main" val="0"/>
@@ -807,19 +728,21 @@
     </w:p>
     <w:p>
       <w:pPr>
-        <w:pStyle w:val="1"/>
+        <w:pStyle w:val="2"/>
         <w:numPr>
           <w:ilvl w:val="0"/>
           <w:numId w:val="1"/>
         </w:numPr>
       </w:pPr>
       <w:r>
-        <w:lastRenderedPageBreak/>
         <w:t>日本語化</w:t>
       </w:r>
     </w:p>
-    <w:p/>
-    <w:p>
+    <w:p>
+      <w:pPr/>
+    </w:p>
+    <w:p>
+      <w:pPr/>
       <w:r>
         <w:rPr>
           <w:rFonts w:hint="eastAsia"/>
@@ -843,33 +766,31 @@
         <w:rPr>
           <w:rFonts w:hint="eastAsia"/>
         </w:rPr>
-        <w:t xml:space="preserve">Package Control </w:t>
-      </w:r>
-      <w:r>
-        <w:rPr>
-          <w:rFonts w:hint="eastAsia"/>
-        </w:rPr>
-        <w:t>のサイト（</w:t>
-      </w:r>
-      <w:r>
-        <w:rPr>
-          <w:rFonts w:hint="eastAsia"/>
-        </w:rPr>
-        <w:t xml:space="preserve"> </w:t>
-      </w:r>
-      <w:hyperlink r:id="rId15" w:history="1">
-        <w:r>
-          <w:rPr>
-            <w:rStyle w:val="a3"/>
-          </w:rPr>
-          <w:t>https://packagecontrol.io/</w:t>
-        </w:r>
-      </w:hyperlink>
-      <w:r>
-        <w:t xml:space="preserve"> </w:t>
-      </w:r>
-      <w:r>
-        <w:t>）へ行く。</w:t>
+        <w:t xml:space="preserve">Package Control のサイト（ </w:t>
+      </w:r>
+      <w:r>
+        <w:fldChar w:fldCharType="begin"/>
+      </w:r>
+      <w:r>
+        <w:instrText xml:space="preserve"> HYPERLINK "https://packagecontrol.io/" </w:instrText>
+      </w:r>
+      <w:r>
+        <w:fldChar w:fldCharType="separate"/>
+      </w:r>
+      <w:r>
+        <w:rPr>
+          <w:rStyle w:val="7"/>
+        </w:rPr>
+        <w:t>https://packagecontrol.io/</w:t>
+      </w:r>
+      <w:r>
+        <w:rPr>
+          <w:rStyle w:val="7"/>
+        </w:rPr>
+        <w:fldChar w:fldCharType="end"/>
+      </w:r>
+      <w:r>
+        <w:t xml:space="preserve"> ）へ行く。</w:t>
       </w:r>
     </w:p>
     <w:p>
@@ -896,7 +817,6 @@
       <w:r>
         <w:rPr>
           <w:rFonts w:hint="eastAsia"/>
-          <w:noProof/>
         </w:rPr>
         <mc:AlternateContent>
           <mc:Choice Requires="wps">
@@ -947,9 +867,6 @@
                         </a:fontRef>
                       </wps:style>
                       <wps:bodyPr rot="0" spcFirstLastPara="0" vertOverflow="overflow" horzOverflow="overflow" vert="horz" wrap="square" lIns="91440" tIns="45720" rIns="91440" bIns="45720" numCol="1" spcCol="0" rtlCol="0" fromWordArt="0" anchor="ctr" anchorCtr="0" forceAA="0" compatLnSpc="1">
-                        <a:prstTxWarp prst="textNoShape">
-                          <a:avLst/>
-                        </a:prstTxWarp>
                         <a:noAutofit/>
                       </wps:bodyPr>
                     </wps:wsp>
@@ -960,23 +877,12 @@
           </mc:Choice>
           <mc:Fallback>
             <w:pict>
-              <v:shapetype w14:anchorId="7E8ED61C" id="_x0000_t67" coordsize="21600,21600" o:spt="67" adj="16200,5400" path="m0@0l@1@0@1,0@2,0@2@0,21600@0,10800,21600xe">
-                <v:stroke joinstyle="miter"/>
-                <v:formulas>
-                  <v:f eqn="val #0"/>
-                  <v:f eqn="val #1"/>
-                  <v:f eqn="sum height 0 #1"/>
-                  <v:f eqn="sum 10800 0 #1"/>
-                  <v:f eqn="sum width 0 #0"/>
-                  <v:f eqn="prod @4 @3 10800"/>
-                  <v:f eqn="sum width 0 @5"/>
-                </v:formulas>
-                <v:path o:connecttype="custom" o:connectlocs="10800,0;0,@0;10800,21600;21600,@0" o:connectangles="270,180,90,0" textboxrect="@1,0,@2,@6"/>
-                <v:handles>
-                  <v:h position="#1,#0" xrange="0,10800" yrange="0,21600"/>
-                </v:handles>
-              </v:shapetype>
-              <v:shape id="下矢印 19" o:spid="_x0000_s1026" type="#_x0000_t67" style="position:absolute;left:0;text-align:left;margin-left:448.5pt;margin-top:10.5pt;width:11.25pt;height:33.75pt;z-index:251662336;visibility:visible;mso-wrap-style:square;mso-wrap-distance-left:9pt;mso-wrap-distance-top:0;mso-wrap-distance-right:9pt;mso-wrap-distance-bottom:0;mso-position-horizontal:absolute;mso-position-horizontal-relative:text;mso-position-vertical:absolute;mso-position-vertical-relative:text;v-text-anchor:middle" o:gfxdata="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" adj="18000" fillcolor="red" strokecolor="#1f4d78 [1604]" strokeweight="1pt"/>
+              <v:shape id="_x0000_s1026" o:spid="_x0000_s1026" o:spt="67" type="#_x0000_t67" style="position:absolute;left:0pt;margin-left:448.5pt;margin-top:10.5pt;height:33.75pt;width:11.25pt;z-index:251662336;v-text-anchor:middle;mso-width-relative:page;mso-height-relative:page;" fillcolor="#FF0000" filled="t" stroked="t" coordsize="21600,21600" o:gfxdata="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" adj="18000,5400">
+                <v:fill on="t" focussize="0,0"/>
+                <v:stroke weight="1pt" color="#41719C [3204]" miterlimit="8" joinstyle="miter"/>
+                <v:imagedata o:title=""/>
+                <o:lock v:ext="edit" aspectratio="f"/>
+              </v:shape>
             </w:pict>
           </mc:Fallback>
         </mc:AlternateContent>
@@ -984,7 +890,6 @@
       <w:r>
         <w:rPr>
           <w:rFonts w:hint="eastAsia"/>
-          <w:noProof/>
         </w:rPr>
         <w:drawing>
           <wp:inline distT="0" distB="0" distL="0" distR="0">
@@ -998,11 +903,13 @@
               <a:graphicData uri="http://schemas.openxmlformats.org/drawingml/2006/picture">
                 <pic:pic xmlns:pic="http://schemas.openxmlformats.org/drawingml/2006/picture">
                   <pic:nvPicPr>
-                    <pic:cNvPr id="18" name="img08.PNG"/>
-                    <pic:cNvPicPr/>
+                    <pic:cNvPr id="18" name="図 18"/>
+                    <pic:cNvPicPr>
+                      <a:picLocks noChangeAspect="1"/>
+                    </pic:cNvPicPr>
                   </pic:nvPicPr>
                   <pic:blipFill>
-                    <a:blip r:embed="rId16">
+                    <a:blip r:embed="rId11">
                       <a:extLst>
                         <a:ext uri="{28A0092B-C50C-407E-A947-70E740481C1C}">
                           <a14:useLocalDpi xmlns:a14="http://schemas.microsoft.com/office/drawing/2010/main" val="0"/>
@@ -1047,11 +954,10 @@
       <w:r>
         <w:rPr>
           <w:rFonts w:hint="eastAsia"/>
-          <w:noProof/>
         </w:rPr>
         <w:drawing>
           <wp:inline distT="0" distB="0" distL="0" distR="0">
-            <wp:extent cx="5715798" cy="5277587"/>
+            <wp:extent cx="5715635" cy="5277485"/>
             <wp:effectExtent l="0" t="0" r="0" b="0"/>
             <wp:docPr id="20" name="図 20"/>
             <wp:cNvGraphicFramePr>
@@ -1061,11 +967,13 @@
               <a:graphicData uri="http://schemas.openxmlformats.org/drawingml/2006/picture">
                 <pic:pic xmlns:pic="http://schemas.openxmlformats.org/drawingml/2006/picture">
                   <pic:nvPicPr>
-                    <pic:cNvPr id="20" name="img09.PNG"/>
-                    <pic:cNvPicPr/>
+                    <pic:cNvPr id="20" name="図 20"/>
+                    <pic:cNvPicPr>
+                      <a:picLocks noChangeAspect="1"/>
+                    </pic:cNvPicPr>
                   </pic:nvPicPr>
                   <pic:blipFill>
-                    <a:blip r:embed="rId17">
+                    <a:blip r:embed="rId12">
                       <a:extLst>
                         <a:ext uri="{28A0092B-C50C-407E-A947-70E740481C1C}">
                           <a14:useLocalDpi xmlns:a14="http://schemas.microsoft.com/office/drawing/2010/main" val="0"/>
@@ -1109,57 +1017,17 @@
         <w:rPr>
           <w:rFonts w:hint="eastAsia"/>
         </w:rPr>
-        <w:lastRenderedPageBreak/>
-        <w:t>「</w:t>
-      </w:r>
-      <w:r>
-        <w:rPr>
-          <w:rFonts w:hint="eastAsia"/>
-        </w:rPr>
-        <w:t>Sublime Text 3</w:t>
-      </w:r>
-      <w:r>
-        <w:rPr>
-          <w:rFonts w:hint="eastAsia"/>
-        </w:rPr>
-        <w:t>」のメニューの「</w:t>
-      </w:r>
-      <w:r>
-        <w:rPr>
-          <w:rFonts w:hint="eastAsia"/>
-        </w:rPr>
-        <w:t>View</w:t>
-      </w:r>
-      <w:r>
-        <w:rPr>
-          <w:rFonts w:hint="eastAsia"/>
-        </w:rPr>
-        <w:t>」－「</w:t>
-      </w:r>
-      <w:r>
-        <w:rPr>
-          <w:rFonts w:hint="eastAsia"/>
-        </w:rPr>
-        <w:t>Show Console</w:t>
-      </w:r>
-      <w:r>
-        <w:rPr>
-          <w:rFonts w:hint="eastAsia"/>
-        </w:rPr>
-        <w:t>」をクリック。</w:t>
-      </w:r>
-    </w:p>
-    <w:p>
-      <w:pPr>
-        <w:jc w:val="left"/>
-      </w:pPr>
-      <w:r>
-        <w:rPr>
-          <w:noProof/>
-        </w:rPr>
+        <w:t>「Sublime Text 3」のメニューの「View」－「Show Console」をクリック。</w:t>
+      </w:r>
+    </w:p>
+    <w:p>
+      <w:pPr>
+        <w:jc w:val="left"/>
+      </w:pPr>
+      <w:r>
         <w:drawing>
           <wp:inline distT="0" distB="0" distL="0" distR="0">
-            <wp:extent cx="4934639" cy="2381582"/>
+            <wp:extent cx="4934585" cy="2381250"/>
             <wp:effectExtent l="0" t="0" r="0" b="0"/>
             <wp:docPr id="22" name="図 22"/>
             <wp:cNvGraphicFramePr>
@@ -1169,11 +1037,13 @@
               <a:graphicData uri="http://schemas.openxmlformats.org/drawingml/2006/picture">
                 <pic:pic xmlns:pic="http://schemas.openxmlformats.org/drawingml/2006/picture">
                   <pic:nvPicPr>
-                    <pic:cNvPr id="22" name="img10.PNG"/>
-                    <pic:cNvPicPr/>
+                    <pic:cNvPr id="22" name="図 22"/>
+                    <pic:cNvPicPr>
+                      <a:picLocks noChangeAspect="1"/>
+                    </pic:cNvPicPr>
                   </pic:nvPicPr>
                   <pic:blipFill>
-                    <a:blip r:embed="rId18">
+                    <a:blip r:embed="rId13">
                       <a:extLst>
                         <a:ext uri="{28A0092B-C50C-407E-A947-70E740481C1C}">
                           <a14:useLocalDpi xmlns:a14="http://schemas.microsoft.com/office/drawing/2010/main" val="0"/>
@@ -1220,7 +1090,6 @@
       <w:r>
         <w:rPr>
           <w:rFonts w:hint="eastAsia"/>
-          <w:noProof/>
         </w:rPr>
         <w:drawing>
           <wp:inline distT="0" distB="0" distL="0" distR="0">
@@ -1234,11 +1103,13 @@
               <a:graphicData uri="http://schemas.openxmlformats.org/drawingml/2006/picture">
                 <pic:pic xmlns:pic="http://schemas.openxmlformats.org/drawingml/2006/picture">
                   <pic:nvPicPr>
-                    <pic:cNvPr id="21" name="img11.PNG"/>
-                    <pic:cNvPicPr/>
+                    <pic:cNvPr id="21" name="図 21"/>
+                    <pic:cNvPicPr>
+                      <a:picLocks noChangeAspect="1"/>
+                    </pic:cNvPicPr>
                   </pic:nvPicPr>
                   <pic:blipFill>
-                    <a:blip r:embed="rId19">
+                    <a:blip r:embed="rId14">
                       <a:extLst>
                         <a:ext uri="{28A0092B-C50C-407E-A947-70E740481C1C}">
                           <a14:useLocalDpi xmlns:a14="http://schemas.microsoft.com/office/drawing/2010/main" val="0"/>
@@ -1301,10 +1172,7 @@
         <w:t>Preference</w:t>
       </w:r>
       <w:r>
-        <w:t>s</w:t>
-      </w:r>
-      <w:r>
-        <w:t>」に「</w:t>
+        <w:t>s」に「</w:t>
       </w:r>
       <w:r>
         <w:rPr>
@@ -1323,11 +1191,10 @@
       <w:r>
         <w:rPr>
           <w:rFonts w:hint="eastAsia"/>
-          <w:noProof/>
         </w:rPr>
         <w:drawing>
           <wp:inline distT="0" distB="0" distL="0" distR="0">
-            <wp:extent cx="5419725" cy="2597126"/>
+            <wp:extent cx="5419725" cy="2596515"/>
             <wp:effectExtent l="0" t="0" r="0" b="0"/>
             <wp:docPr id="23" name="図 23"/>
             <wp:cNvGraphicFramePr>
@@ -1337,11 +1204,13 @@
               <a:graphicData uri="http://schemas.openxmlformats.org/drawingml/2006/picture">
                 <pic:pic xmlns:pic="http://schemas.openxmlformats.org/drawingml/2006/picture">
                   <pic:nvPicPr>
-                    <pic:cNvPr id="23" name="img12.PNG"/>
-                    <pic:cNvPicPr/>
+                    <pic:cNvPr id="23" name="図 23"/>
+                    <pic:cNvPicPr>
+                      <a:picLocks noChangeAspect="1"/>
+                    </pic:cNvPicPr>
                   </pic:nvPicPr>
                   <pic:blipFill>
-                    <a:blip r:embed="rId20">
+                    <a:blip r:embed="rId15">
                       <a:extLst>
                         <a:ext uri="{28A0092B-C50C-407E-A947-70E740481C1C}">
                           <a14:useLocalDpi xmlns:a14="http://schemas.microsoft.com/office/drawing/2010/main" val="0"/>
@@ -1373,7 +1242,6 @@
         <w:jc w:val="left"/>
       </w:pPr>
       <w:r>
-        <w:lastRenderedPageBreak/>
         <w:t>「</w:t>
       </w:r>
       <w:r>
@@ -1401,10 +1269,7 @@
         <w:t>Package Control</w:t>
       </w:r>
       <w:r>
-        <w:t>:</w:t>
-      </w:r>
-      <w:r>
-        <w:t>」の窓が開くので、その中の「</w:t>
+        <w:t>:」の窓が開くので、その中の「</w:t>
       </w:r>
       <w:r>
         <w:rPr>
@@ -1423,7 +1288,6 @@
       <w:r>
         <w:rPr>
           <w:rFonts w:hint="eastAsia"/>
-          <w:noProof/>
         </w:rPr>
         <w:drawing>
           <wp:inline distT="0" distB="0" distL="0" distR="0">
@@ -1437,11 +1301,13 @@
               <a:graphicData uri="http://schemas.openxmlformats.org/drawingml/2006/picture">
                 <pic:pic xmlns:pic="http://schemas.openxmlformats.org/drawingml/2006/picture">
                   <pic:nvPicPr>
-                    <pic:cNvPr id="24" name="img13.PNG"/>
-                    <pic:cNvPicPr/>
+                    <pic:cNvPr id="24" name="図 24"/>
+                    <pic:cNvPicPr>
+                      <a:picLocks noChangeAspect="1"/>
+                    </pic:cNvPicPr>
                   </pic:nvPicPr>
                   <pic:blipFill>
-                    <a:blip r:embed="rId21">
+                    <a:blip r:embed="rId16">
                       <a:extLst>
                         <a:ext uri="{28A0092B-C50C-407E-A947-70E740481C1C}">
                           <a14:useLocalDpi xmlns:a14="http://schemas.microsoft.com/office/drawing/2010/main" val="0"/>
@@ -1480,14 +1346,27 @@
       <w:r>
         <w:t>一覧から「</w:t>
       </w:r>
-      <w:hyperlink r:id="rId22" w:tgtFrame="_blank" w:history="1">
-        <w:r>
-          <w:rPr>
-            <w:rStyle w:val="a3"/>
-          </w:rPr>
-          <w:t>ChineseLocalizations</w:t>
-        </w:r>
-      </w:hyperlink>
+      <w:r>
+        <w:fldChar w:fldCharType="begin"/>
+      </w:r>
+      <w:r>
+        <w:instrText xml:space="preserve"> HYPERLINK "https://packagecontrol.io/packages/ChineseLocalizations" \t "_blank" </w:instrText>
+      </w:r>
+      <w:r>
+        <w:fldChar w:fldCharType="separate"/>
+      </w:r>
+      <w:r>
+        <w:rPr>
+          <w:rStyle w:val="7"/>
+        </w:rPr>
+        <w:t>ChineseLocalizations</w:t>
+      </w:r>
+      <w:r>
+        <w:rPr>
+          <w:rStyle w:val="7"/>
+        </w:rPr>
+        <w:fldChar w:fldCharType="end"/>
+      </w:r>
       <w:r>
         <w:t>」を選択する。</w:t>
       </w:r>
@@ -1499,11 +1378,10 @@
       <w:r>
         <w:rPr>
           <w:rFonts w:hint="eastAsia"/>
-          <w:noProof/>
         </w:rPr>
         <w:drawing>
           <wp:inline distT="0" distB="0" distL="0" distR="0">
-            <wp:extent cx="6144482" cy="3581900"/>
+            <wp:extent cx="6144260" cy="3581400"/>
             <wp:effectExtent l="0" t="0" r="0" b="0"/>
             <wp:docPr id="25" name="図 25"/>
             <wp:cNvGraphicFramePr>
@@ -1513,11 +1391,13 @@
               <a:graphicData uri="http://schemas.openxmlformats.org/drawingml/2006/picture">
                 <pic:pic xmlns:pic="http://schemas.openxmlformats.org/drawingml/2006/picture">
                   <pic:nvPicPr>
-                    <pic:cNvPr id="25" name="img14.PNG"/>
-                    <pic:cNvPicPr/>
+                    <pic:cNvPr id="25" name="図 25"/>
+                    <pic:cNvPicPr>
+                      <a:picLocks noChangeAspect="1"/>
+                    </pic:cNvPicPr>
                   </pic:nvPicPr>
                   <pic:blipFill>
-                    <a:blip r:embed="rId23">
+                    <a:blip r:embed="rId17">
                       <a:extLst>
                         <a:ext uri="{28A0092B-C50C-407E-A947-70E740481C1C}">
                           <a14:useLocalDpi xmlns:a14="http://schemas.microsoft.com/office/drawing/2010/main" val="0"/>
@@ -1561,7 +1441,6 @@
         <w:rPr>
           <w:rFonts w:hint="eastAsia"/>
         </w:rPr>
-        <w:lastRenderedPageBreak/>
         <w:t>Readme</w:t>
       </w:r>
       <w:r>
@@ -1573,30 +1452,20 @@
         <w:jc w:val="left"/>
       </w:pPr>
       <w:r>
-        <w:t>メニューの「ヘルプ」－「</w:t>
-      </w:r>
-      <w:r>
-        <w:t>Language</w:t>
-      </w:r>
-      <w:r>
-        <w:t>」</w:t>
-      </w:r>
-      <w:r>
-        <w:t>で表示言語が選択できるようになっている。</w:t>
-      </w:r>
-    </w:p>
-    <w:p>
-      <w:pPr>
-        <w:jc w:val="left"/>
-      </w:pPr>
-      <w:r>
-        <w:rPr>
-          <w:rFonts w:hint="eastAsia"/>
-          <w:noProof/>
+        <w:t>メニューの「ヘルプ」－「Language」で表示言語が選択できるようになっている。</w:t>
+      </w:r>
+    </w:p>
+    <w:p>
+      <w:pPr>
+        <w:jc w:val="left"/>
+      </w:pPr>
+      <w:r>
+        <w:rPr>
+          <w:rFonts w:hint="eastAsia"/>
         </w:rPr>
         <w:drawing>
           <wp:inline distT="0" distB="0" distL="0" distR="0">
-            <wp:extent cx="5620534" cy="4744112"/>
+            <wp:extent cx="5620385" cy="4744085"/>
             <wp:effectExtent l="0" t="0" r="0" b="0"/>
             <wp:docPr id="26" name="図 26"/>
             <wp:cNvGraphicFramePr>
@@ -1606,11 +1475,13 @@
               <a:graphicData uri="http://schemas.openxmlformats.org/drawingml/2006/picture">
                 <pic:pic xmlns:pic="http://schemas.openxmlformats.org/drawingml/2006/picture">
                   <pic:nvPicPr>
-                    <pic:cNvPr id="26" name="img15.PNG"/>
-                    <pic:cNvPicPr/>
+                    <pic:cNvPr id="26" name="図 26"/>
+                    <pic:cNvPicPr>
+                      <a:picLocks noChangeAspect="1"/>
+                    </pic:cNvPicPr>
                   </pic:nvPicPr>
                   <pic:blipFill>
-                    <a:blip r:embed="rId24">
+                    <a:blip r:embed="rId18">
                       <a:extLst>
                         <a:ext uri="{28A0092B-C50C-407E-A947-70E740481C1C}">
                           <a14:useLocalDpi xmlns:a14="http://schemas.microsoft.com/office/drawing/2010/main" val="0"/>
@@ -1652,14 +1523,27 @@
       <w:r>
         <w:t>もし、日本語化されていなければ、</w:t>
       </w:r>
-      <w:hyperlink r:id="rId25" w:history="1">
-        <w:r>
-          <w:rPr>
-            <w:rStyle w:val="a3"/>
-          </w:rPr>
-          <w:t>https://qiita.com/lunatea/items/53f4adcc6ea3f316e781</w:t>
-        </w:r>
-      </w:hyperlink>
+      <w:r>
+        <w:fldChar w:fldCharType="begin"/>
+      </w:r>
+      <w:r>
+        <w:instrText xml:space="preserve"> HYPERLINK "https://qiita.com/lunatea/items/53f4adcc6ea3f316e781" </w:instrText>
+      </w:r>
+      <w:r>
+        <w:fldChar w:fldCharType="separate"/>
+      </w:r>
+      <w:r>
+        <w:rPr>
+          <w:rStyle w:val="7"/>
+        </w:rPr>
+        <w:t>https://qiita.com/lunatea/items/53f4adcc6ea3f316e781</w:t>
+      </w:r>
+      <w:r>
+        <w:rPr>
+          <w:rStyle w:val="7"/>
+        </w:rPr>
+        <w:fldChar w:fldCharType="end"/>
+      </w:r>
     </w:p>
     <w:p>
       <w:pPr>
@@ -1687,225 +1571,185 @@
         <w:jc w:val="left"/>
       </w:pPr>
       <w:r>
-        <w:t xml:space="preserve">IMESupport </w:t>
-      </w:r>
-      <w:r>
-        <w:t>（</w:t>
-      </w:r>
-      <w:r>
+        <w:t xml:space="preserve">IMESupport （ </w:t>
+      </w:r>
+      <w:r>
+        <w:fldChar w:fldCharType="begin"/>
+      </w:r>
+      <w:r>
+        <w:instrText xml:space="preserve"> HYPERLINK "https://packagecontrol.io/packages/IMESupport" </w:instrText>
+      </w:r>
+      <w:r>
+        <w:fldChar w:fldCharType="separate"/>
+      </w:r>
+      <w:r>
+        <w:rPr>
+          <w:rStyle w:val="7"/>
+        </w:rPr>
+        <w:t>https://packagecontrol.io/packages/IMESupport</w:t>
+      </w:r>
+      <w:r>
+        <w:rPr>
+          <w:rStyle w:val="7"/>
+        </w:rPr>
+        <w:fldChar w:fldCharType="end"/>
+      </w:r>
+      <w:r>
+        <w:t xml:space="preserve"> ）</w:t>
+      </w:r>
+    </w:p>
+    <w:p>
+      <w:pPr>
+        <w:jc w:val="left"/>
+      </w:pPr>
+      <w:r>
+        <w:t>「基本設定」－「</w:t>
+      </w:r>
+      <w:r>
+        <w:rPr>
+          <w:rFonts w:hint="eastAsia"/>
+        </w:rPr>
+        <w:t>Package Cont</w:t>
+      </w:r>
+      <w:r>
+        <w:t>rol」から「</w:t>
+      </w:r>
+      <w:r>
+        <w:rPr>
+          <w:rFonts w:hint="eastAsia"/>
+        </w:rPr>
+        <w:t>Install</w:t>
+      </w:r>
+      <w:r>
+        <w:t xml:space="preserve"> Package」を選択し、「</w:t>
+      </w:r>
+      <w:r>
+        <w:rPr>
+          <w:rFonts w:hint="eastAsia"/>
+        </w:rPr>
+        <w:t>IMESupport</w:t>
+      </w:r>
+      <w:r>
+        <w:t>」を検索してインストールする。</w:t>
+      </w:r>
+    </w:p>
+    <w:p>
+      <w:pPr>
+        <w:jc w:val="left"/>
+      </w:pPr>
+    </w:p>
+    <w:p>
+      <w:pPr>
+        <w:jc w:val="left"/>
+      </w:pPr>
+      <w:r>
+        <w:t xml:space="preserve">また、シフトJISに対応させるために、同様の方法で、「ConvertToUTF8」（ </w:t>
+      </w:r>
+      <w:r>
+        <w:fldChar w:fldCharType="begin"/>
+      </w:r>
+      <w:r>
+        <w:instrText xml:space="preserve"> HYPERLINK "https://packagecontrol.io/packages/ConvertToUTF8" </w:instrText>
+      </w:r>
+      <w:r>
+        <w:fldChar w:fldCharType="separate"/>
+      </w:r>
+      <w:r>
+        <w:rPr>
+          <w:rStyle w:val="7"/>
+        </w:rPr>
+        <w:t>https://packagecontrol.io/packages/ConvertToUTF8</w:t>
+      </w:r>
+      <w:r>
+        <w:rPr>
+          <w:rStyle w:val="7"/>
+        </w:rPr>
+        <w:fldChar w:fldCharType="end"/>
+      </w:r>
+      <w:r>
+        <w:t xml:space="preserve"> ）をインストールする。</w:t>
+      </w:r>
+    </w:p>
+    <w:p>
+      <w:pPr>
+        <w:jc w:val="left"/>
+      </w:pPr>
+    </w:p>
+    <w:p>
+      <w:pPr>
+        <w:jc w:val="left"/>
+      </w:pPr>
+      <w:r>
+        <w:t>あと、「</w:t>
+      </w:r>
+      <w:r>
+        <w:rPr>
+          <w:rFonts w:hint="eastAsia"/>
+        </w:rPr>
+        <w:t>File Manager</w:t>
+      </w:r>
+      <w:r>
+        <w:t>」もインストールしておくと、便利。</w:t>
+      </w:r>
+    </w:p>
+    <w:p>
+      <w:pPr>
+        <w:jc w:val="left"/>
+        <w:rPr>
+          <w:rFonts w:hint="eastAsia"/>
+        </w:rPr>
+      </w:pPr>
+      <w:r>
+        <w:t>Macでのやり方は</w:t>
+      </w:r>
+      <w:r>
+        <w:rPr>
+          <w:rFonts w:hint="eastAsia"/>
+        </w:rPr>
         <w:t xml:space="preserve"> </w:t>
       </w:r>
-      <w:hyperlink r:id="rId26" w:history="1">
-        <w:r>
-          <w:rPr>
-            <w:rStyle w:val="a3"/>
-          </w:rPr>
-          <w:t>https://packagecontrol.io/packages/IMESupport</w:t>
-        </w:r>
-      </w:hyperlink>
-      <w:r>
-        <w:t xml:space="preserve"> </w:t>
-      </w:r>
-      <w:r>
-        <w:t>）</w:t>
-      </w:r>
-    </w:p>
-    <w:p>
-      <w:pPr>
-        <w:jc w:val="left"/>
-      </w:pPr>
-      <w:r>
-        <w:t>「基本設定」－「</w:t>
-      </w:r>
-      <w:r>
-        <w:rPr>
-          <w:rFonts w:hint="eastAsia"/>
-        </w:rPr>
-        <w:t>Package Cont</w:t>
-      </w:r>
-      <w:r>
-        <w:t>rol</w:t>
-      </w:r>
-      <w:r>
-        <w:t>」から「</w:t>
-      </w:r>
-      <w:r>
-        <w:rPr>
-          <w:rFonts w:hint="eastAsia"/>
-        </w:rPr>
-        <w:t>Install</w:t>
-      </w:r>
-      <w:r>
-        <w:t xml:space="preserve"> Package</w:t>
-      </w:r>
-      <w:r>
-        <w:t>」を選択し、「</w:t>
-      </w:r>
-      <w:r>
-        <w:rPr>
-          <w:rFonts w:hint="eastAsia"/>
-        </w:rPr>
-        <w:t>IMESupport</w:t>
-      </w:r>
-      <w:r>
-        <w:t>」を検索してインストールする。</w:t>
-      </w:r>
-    </w:p>
-    <w:p>
-      <w:pPr>
-        <w:jc w:val="left"/>
-      </w:pPr>
-    </w:p>
-    <w:p>
-      <w:pPr>
-        <w:jc w:val="left"/>
-      </w:pPr>
-      <w:r>
-        <w:t>また、シフト</w:t>
-      </w:r>
-      <w:r>
-        <w:t>JIS</w:t>
-      </w:r>
-      <w:r>
-        <w:t>に対応させるために、同様の方法で、「</w:t>
-      </w:r>
-      <w:r>
-        <w:t>ConvertToUTF8</w:t>
-      </w:r>
-      <w:r>
-        <w:t>」（</w:t>
-      </w:r>
-      <w:r>
-        <w:t xml:space="preserve"> </w:t>
-      </w:r>
-      <w:hyperlink r:id="rId27" w:history="1">
-        <w:r>
-          <w:rPr>
-            <w:rStyle w:val="a3"/>
-          </w:rPr>
-          <w:t>https://packagecontrol.io/packages/ConvertToUTF8</w:t>
-        </w:r>
-      </w:hyperlink>
-      <w:r>
-        <w:t xml:space="preserve"> </w:t>
-      </w:r>
-      <w:r>
-        <w:t>）をインストールする。</w:t>
-      </w:r>
-    </w:p>
-    <w:p>
-      <w:pPr>
-        <w:jc w:val="left"/>
-      </w:pPr>
-    </w:p>
-    <w:p>
-      <w:pPr>
-        <w:jc w:val="left"/>
-      </w:pPr>
-      <w:r>
-        <w:t>あと、「</w:t>
-      </w:r>
-      <w:r>
-        <w:rPr>
-          <w:rFonts w:hint="eastAsia"/>
-        </w:rPr>
-        <w:t>File Manager</w:t>
-      </w:r>
-      <w:r>
-        <w:t>」もインストールしておくと、便利。</w:t>
-      </w:r>
-    </w:p>
-    <w:p>
-      <w:pPr>
-        <w:jc w:val="left"/>
-        <w:rPr>
-          <w:rFonts w:hint="eastAsia"/>
-        </w:rPr>
-      </w:pPr>
-      <w:r>
-        <w:t>Mac</w:t>
-      </w:r>
-      <w:r>
-        <w:t>でのやり方は</w:t>
-      </w:r>
-      <w:r>
-        <w:rPr>
-          <w:rFonts w:hint="eastAsia"/>
-        </w:rPr>
-        <w:t xml:space="preserve"> </w:t>
-      </w:r>
-      <w:hyperlink r:id="rId28" w:history="1">
-        <w:r>
-          <w:rPr>
-            <w:rStyle w:val="a3"/>
-          </w:rPr>
-          <w:t>https://www.sejuku.net/blog/5099#SublimeText</w:t>
-        </w:r>
-      </w:hyperlink>
-      <w:r>
-        <w:t xml:space="preserve"> </w:t>
-      </w:r>
-      <w:r>
-        <w:t>を参照のこと。</w:t>
-      </w:r>
-      <w:bookmarkStart w:id="0" w:name="_GoBack"/>
-      <w:bookmarkEnd w:id="0"/>
+      <w:r>
+        <w:fldChar w:fldCharType="begin"/>
+      </w:r>
+      <w:r>
+        <w:instrText xml:space="preserve"> HYPERLINK "https://www.sejuku.net/blog/5099#SublimeText" </w:instrText>
+      </w:r>
+      <w:r>
+        <w:fldChar w:fldCharType="separate"/>
+      </w:r>
+      <w:r>
+        <w:rPr>
+          <w:rStyle w:val="7"/>
+        </w:rPr>
+        <w:t>https://www.sejuku.net/blog/5099#SublimeText</w:t>
+      </w:r>
+      <w:r>
+        <w:rPr>
+          <w:rStyle w:val="7"/>
+        </w:rPr>
+        <w:fldChar w:fldCharType="end"/>
+      </w:r>
+      <w:r>
+        <w:t xml:space="preserve"> を参照のこと。</w:t>
+      </w:r>
     </w:p>
     <w:sectPr>
       <w:pgSz w:w="11906" w:h="16838"/>
       <w:pgMar w:top="1440" w:right="1080" w:bottom="1440" w:left="1080" w:header="851" w:footer="992" w:gutter="0"/>
-      <w:cols w:space="425"/>
-      <w:docGrid w:type="lines" w:linePitch="360"/>
+      <w:cols w:space="425" w:num="1"/>
+      <w:docGrid w:type="lines" w:linePitch="360" w:charSpace="0"/>
     </w:sectPr>
   </w:body>
 </w:document>
 </file>
 
-<file path=word/endnotes.xml><?xml version="1.0" encoding="utf-8"?>
-<w:endnotes xmlns:wpc="http://schemas.microsoft.com/office/word/2010/wordprocessingCanvas" xmlns:mc="http://schemas.openxmlformats.org/markup-compatibility/2006" xmlns:o="urn:schemas-microsoft-com:office:office" xmlns:r="http://schemas.openxmlformats.org/officeDocument/2006/relationships" xmlns:m="http://schemas.openxmlformats.org/officeDocument/2006/math" xmlns:v="urn:schemas-microsoft-com:vml" xmlns:wp14="http://schemas.microsoft.com/office/word/2010/wordprocessingDrawing" xmlns:wp="http://schemas.openxmlformats.org/drawingml/2006/wordprocessingDrawing" xmlns:w10="urn:schemas-microsoft-com:office:word" xmlns:w="http://schemas.openxmlformats.org/wordprocessingml/2006/main" xmlns:w14="http://schemas.microsoft.com/office/word/2010/wordml" xmlns:w15="http://schemas.microsoft.com/office/word/2012/wordml" xmlns:wpg="http://schemas.microsoft.com/office/word/2010/wordprocessingGroup" xmlns:wpi="http://schemas.microsoft.com/office/word/2010/wordprocessingInk" xmlns:wne="http://schemas.microsoft.com/office/word/2006/wordml" xmlns:wps="http://schemas.microsoft.com/office/word/2010/wordprocessingShape" mc:Ignorable="w14 w15 wp14">
-  <w:endnote w:type="separator" w:id="-1">
-    <w:p>
-      <w:r>
-        <w:separator/>
-      </w:r>
-    </w:p>
-  </w:endnote>
-  <w:endnote w:type="continuationSeparator" w:id="0">
-    <w:p>
-      <w:r>
-        <w:continuationSeparator/>
-      </w:r>
-    </w:p>
-  </w:endnote>
-</w:endnotes>
-</file>
-
-<file path=word/footnotes.xml><?xml version="1.0" encoding="utf-8"?>
-<w:footnotes xmlns:wpc="http://schemas.microsoft.com/office/word/2010/wordprocessingCanvas" xmlns:mc="http://schemas.openxmlformats.org/markup-compatibility/2006" xmlns:o="urn:schemas-microsoft-com:office:office" xmlns:r="http://schemas.openxmlformats.org/officeDocument/2006/relationships" xmlns:m="http://schemas.openxmlformats.org/officeDocument/2006/math" xmlns:v="urn:schemas-microsoft-com:vml" xmlns:wp14="http://schemas.microsoft.com/office/word/2010/wordprocessingDrawing" xmlns:wp="http://schemas.openxmlformats.org/drawingml/2006/wordprocessingDrawing" xmlns:w10="urn:schemas-microsoft-com:office:word" xmlns:w="http://schemas.openxmlformats.org/wordprocessingml/2006/main" xmlns:w14="http://schemas.microsoft.com/office/word/2010/wordml" xmlns:w15="http://schemas.microsoft.com/office/word/2012/wordml" xmlns:wpg="http://schemas.microsoft.com/office/word/2010/wordprocessingGroup" xmlns:wpi="http://schemas.microsoft.com/office/word/2010/wordprocessingInk" xmlns:wne="http://schemas.microsoft.com/office/word/2006/wordml" xmlns:wps="http://schemas.microsoft.com/office/word/2010/wordprocessingShape" mc:Ignorable="w14 w15 wp14">
-  <w:footnote w:type="separator" w:id="-1">
-    <w:p>
-      <w:r>
-        <w:separator/>
-      </w:r>
-    </w:p>
-  </w:footnote>
-  <w:footnote w:type="continuationSeparator" w:id="0">
-    <w:p>
-      <w:r>
-        <w:continuationSeparator/>
-      </w:r>
-    </w:p>
-  </w:footnote>
-</w:footnotes>
-</file>
-
 <file path=word/numbering.xml><?xml version="1.0" encoding="utf-8"?>
-<w:numbering xmlns:wpc="http://schemas.microsoft.com/office/word/2010/wordprocessingCanvas" xmlns:mc="http://schemas.openxmlformats.org/markup-compatibility/2006" xmlns:o="urn:schemas-microsoft-com:office:office" xmlns:r="http://schemas.openxmlformats.org/officeDocument/2006/relationships" xmlns:m="http://schemas.openxmlformats.org/officeDocument/2006/math" xmlns:v="urn:schemas-microsoft-com:vml" xmlns:wp14="http://schemas.microsoft.com/office/word/2010/wordprocessingDrawing" xmlns:wp="http://schemas.openxmlformats.org/drawingml/2006/wordprocessingDrawing" xmlns:w10="urn:schemas-microsoft-com:office:word" xmlns:w="http://schemas.openxmlformats.org/wordprocessingml/2006/main" xmlns:w14="http://schemas.microsoft.com/office/word/2010/wordml" xmlns:w15="http://schemas.microsoft.com/office/word/2012/wordml" xmlns:wpg="http://schemas.microsoft.com/office/word/2010/wordprocessingGroup" xmlns:wpi="http://schemas.microsoft.com/office/word/2010/wordprocessingInk" xmlns:wne="http://schemas.microsoft.com/office/word/2006/wordml" xmlns:wps="http://schemas.microsoft.com/office/word/2010/wordprocessingShape" mc:Ignorable="w14 w15 wp14">
-  <w:abstractNum w:abstractNumId="0" w15:restartNumberingAfterBreak="0">
+<w:numbering xmlns:wpc="http://schemas.microsoft.com/office/word/2010/wordprocessingCanvas" xmlns:mc="http://schemas.openxmlformats.org/markup-compatibility/2006" xmlns:o="urn:schemas-microsoft-com:office:office" xmlns:r="http://schemas.openxmlformats.org/officeDocument/2006/relationships" xmlns:m="http://schemas.openxmlformats.org/officeDocument/2006/math" xmlns:v="urn:schemas-microsoft-com:vml" xmlns:wp14="http://schemas.microsoft.com/office/word/2010/wordprocessingDrawing" xmlns:wp="http://schemas.openxmlformats.org/drawingml/2006/wordprocessingDrawing" xmlns:w10="urn:schemas-microsoft-com:office:word" xmlns:w="http://schemas.openxmlformats.org/wordprocessingml/2006/main" xmlns:w14="http://schemas.microsoft.com/office/word/2010/wordml" xmlns:wpg="http://schemas.microsoft.com/office/word/2010/wordprocessingGroup" xmlns:wpi="http://schemas.microsoft.com/office/word/2010/wordprocessingInk" xmlns:wne="http://schemas.microsoft.com/office/word/2006/wordml" xmlns:wps="http://schemas.microsoft.com/office/word/2010/wordprocessingShape" mc:Ignorable="w14 wp14">
+  <w:abstractNum w:abstractNumId="1915889788">
     <w:nsid w:val="7232287C"/>
-    <w:multiLevelType w:val="hybridMultilevel"/>
-    <w:tmpl w:val="B60C7976"/>
-    <w:lvl w:ilvl="0" w:tplc="0409000F">
+    <w:multiLevelType w:val="multilevel"/>
+    <w:tmpl w:val="7232287C"/>
+    <w:lvl w:ilvl="0" w:tentative="1">
       <w:start w:val="1"/>
       <w:numFmt w:val="decimal"/>
       <w:lvlText w:val="%1."/>
@@ -1914,7 +1758,7 @@
         <w:ind w:left="420" w:hanging="420"/>
       </w:pPr>
     </w:lvl>
-    <w:lvl w:ilvl="1" w:tplc="04090017" w:tentative="1">
+    <w:lvl w:ilvl="1" w:tentative="1">
       <w:start w:val="1"/>
       <w:numFmt w:val="aiueoFullWidth"/>
       <w:lvlText w:val="(%2)"/>
@@ -1923,7 +1767,7 @@
         <w:ind w:left="840" w:hanging="420"/>
       </w:pPr>
     </w:lvl>
-    <w:lvl w:ilvl="2" w:tplc="04090011" w:tentative="1">
+    <w:lvl w:ilvl="2" w:tentative="1">
       <w:start w:val="1"/>
       <w:numFmt w:val="decimalEnclosedCircle"/>
       <w:lvlText w:val="%3"/>
@@ -1932,7 +1776,7 @@
         <w:ind w:left="1260" w:hanging="420"/>
       </w:pPr>
     </w:lvl>
-    <w:lvl w:ilvl="3" w:tplc="0409000F" w:tentative="1">
+    <w:lvl w:ilvl="3" w:tentative="1">
       <w:start w:val="1"/>
       <w:numFmt w:val="decimal"/>
       <w:lvlText w:val="%4."/>
@@ -1941,7 +1785,7 @@
         <w:ind w:left="1680" w:hanging="420"/>
       </w:pPr>
     </w:lvl>
-    <w:lvl w:ilvl="4" w:tplc="04090017" w:tentative="1">
+    <w:lvl w:ilvl="4" w:tentative="1">
       <w:start w:val="1"/>
       <w:numFmt w:val="aiueoFullWidth"/>
       <w:lvlText w:val="(%5)"/>
@@ -1950,7 +1794,7 @@
         <w:ind w:left="2100" w:hanging="420"/>
       </w:pPr>
     </w:lvl>
-    <w:lvl w:ilvl="5" w:tplc="04090011" w:tentative="1">
+    <w:lvl w:ilvl="5" w:tentative="1">
       <w:start w:val="1"/>
       <w:numFmt w:val="decimalEnclosedCircle"/>
       <w:lvlText w:val="%6"/>
@@ -1959,7 +1803,7 @@
         <w:ind w:left="2520" w:hanging="420"/>
       </w:pPr>
     </w:lvl>
-    <w:lvl w:ilvl="6" w:tplc="0409000F" w:tentative="1">
+    <w:lvl w:ilvl="6" w:tentative="1">
       <w:start w:val="1"/>
       <w:numFmt w:val="decimal"/>
       <w:lvlText w:val="%7."/>
@@ -1968,7 +1812,7 @@
         <w:ind w:left="2940" w:hanging="420"/>
       </w:pPr>
     </w:lvl>
-    <w:lvl w:ilvl="7" w:tplc="04090017" w:tentative="1">
+    <w:lvl w:ilvl="7" w:tentative="1">
       <w:start w:val="1"/>
       <w:numFmt w:val="aiueoFullWidth"/>
       <w:lvlText w:val="(%8)"/>
@@ -1977,7 +1821,7 @@
         <w:ind w:left="3360" w:hanging="420"/>
       </w:pPr>
     </w:lvl>
-    <w:lvl w:ilvl="8" w:tplc="04090011" w:tentative="1">
+    <w:lvl w:ilvl="8" w:tentative="1">
       <w:start w:val="1"/>
       <w:numFmt w:val="decimalEnclosedCircle"/>
       <w:lvlText w:val="%9"/>
@@ -1988,437 +1832,314 @@
     </w:lvl>
   </w:abstractNum>
   <w:num w:numId="1">
-    <w:abstractNumId w:val="0"/>
+    <w:abstractNumId w:val="1915889788"/>
   </w:num>
 </w:numbering>
 </file>
 
 <file path=word/styles.xml><?xml version="1.0" encoding="utf-8"?>
-<w:styles xmlns:mc="http://schemas.openxmlformats.org/markup-compatibility/2006" xmlns:r="http://schemas.openxmlformats.org/officeDocument/2006/relationships" xmlns:w="http://schemas.openxmlformats.org/wordprocessingml/2006/main" xmlns:w14="http://schemas.microsoft.com/office/word/2010/wordml" xmlns:w15="http://schemas.microsoft.com/office/word/2012/wordml" mc:Ignorable="w14 w15">
+<w:styles xmlns:mc="http://schemas.openxmlformats.org/markup-compatibility/2006" xmlns:o="urn:schemas-microsoft-com:office:office" xmlns:r="http://schemas.openxmlformats.org/officeDocument/2006/relationships" xmlns:m="http://schemas.openxmlformats.org/officeDocument/2006/math" xmlns:v="urn:schemas-microsoft-com:vml" xmlns:w="http://schemas.openxmlformats.org/wordprocessingml/2006/main" xmlns:w14="http://schemas.microsoft.com/office/word/2010/wordml" xmlns:w10="urn:schemas-microsoft-com:office:word" xmlns:sl="http://schemas.openxmlformats.org/schemaLibrary/2006/main" mc:Ignorable="w14">
   <w:docDefaults>
     <w:rPrDefault>
       <w:rPr>
-        <w:rFonts w:asciiTheme="minorHAnsi" w:eastAsiaTheme="minorEastAsia" w:hAnsiTheme="minorHAnsi" w:cstheme="minorBidi"/>
-        <w:kern w:val="2"/>
-        <w:sz w:val="21"/>
-        <w:szCs w:val="22"/>
-        <w:lang w:val="en-US" w:eastAsia="ja-JP" w:bidi="ar-SA"/>
+        <w:rFonts w:asciiTheme="minorHAnsi" w:hAnsiTheme="minorHAnsi" w:eastAsiaTheme="minorEastAsia" w:cstheme="minorBidi"/>
       </w:rPr>
     </w:rPrDefault>
-    <w:pPrDefault/>
   </w:docDefaults>
-  <w:latentStyles w:defLockedState="0" w:defUIPriority="99" w:defSemiHidden="0" w:defUnhideWhenUsed="0" w:defQFormat="0" w:count="371">
-    <w:lsdException w:name="Normal" w:uiPriority="0" w:qFormat="1"/>
-    <w:lsdException w:name="heading 1" w:uiPriority="9" w:qFormat="1"/>
-    <w:lsdException w:name="heading 2" w:semiHidden="1" w:uiPriority="9" w:unhideWhenUsed="1" w:qFormat="1"/>
-    <w:lsdException w:name="heading 3" w:semiHidden="1" w:uiPriority="9" w:unhideWhenUsed="1" w:qFormat="1"/>
-    <w:lsdException w:name="heading 4" w:semiHidden="1" w:uiPriority="9" w:unhideWhenUsed="1" w:qFormat="1"/>
-    <w:lsdException w:name="heading 5" w:semiHidden="1" w:uiPriority="9" w:unhideWhenUsed="1" w:qFormat="1"/>
-    <w:lsdException w:name="heading 6" w:semiHidden="1" w:uiPriority="9" w:unhideWhenUsed="1" w:qFormat="1"/>
-    <w:lsdException w:name="heading 7" w:semiHidden="1" w:uiPriority="9" w:unhideWhenUsed="1" w:qFormat="1"/>
-    <w:lsdException w:name="heading 8" w:semiHidden="1" w:uiPriority="9" w:unhideWhenUsed="1" w:qFormat="1"/>
-    <w:lsdException w:name="heading 9" w:semiHidden="1" w:uiPriority="9" w:unhideWhenUsed="1" w:qFormat="1"/>
-    <w:lsdException w:name="index 1" w:semiHidden="1" w:unhideWhenUsed="1"/>
-    <w:lsdException w:name="index 2" w:semiHidden="1" w:unhideWhenUsed="1"/>
-    <w:lsdException w:name="index 3" w:semiHidden="1" w:unhideWhenUsed="1"/>
-    <w:lsdException w:name="index 4" w:semiHidden="1" w:unhideWhenUsed="1"/>
-    <w:lsdException w:name="index 5" w:semiHidden="1" w:unhideWhenUsed="1"/>
-    <w:lsdException w:name="index 6" w:semiHidden="1" w:unhideWhenUsed="1"/>
-    <w:lsdException w:name="index 7" w:semiHidden="1" w:unhideWhenUsed="1"/>
-    <w:lsdException w:name="index 8" w:semiHidden="1" w:unhideWhenUsed="1"/>
-    <w:lsdException w:name="index 9" w:semiHidden="1" w:unhideWhenUsed="1"/>
-    <w:lsdException w:name="toc 1" w:semiHidden="1" w:uiPriority="39" w:unhideWhenUsed="1"/>
-    <w:lsdException w:name="toc 2" w:semiHidden="1" w:uiPriority="39" w:unhideWhenUsed="1"/>
-    <w:lsdException w:name="toc 3" w:semiHidden="1" w:uiPriority="39" w:unhideWhenUsed="1"/>
-    <w:lsdException w:name="toc 4" w:semiHidden="1" w:uiPriority="39" w:unhideWhenUsed="1"/>
-    <w:lsdException w:name="toc 5" w:semiHidden="1" w:uiPriority="39" w:unhideWhenUsed="1"/>
-    <w:lsdException w:name="toc 6" w:semiHidden="1" w:uiPriority="39" w:unhideWhenUsed="1"/>
-    <w:lsdException w:name="toc 7" w:semiHidden="1" w:uiPriority="39" w:unhideWhenUsed="1"/>
-    <w:lsdException w:name="toc 8" w:semiHidden="1" w:uiPriority="39" w:unhideWhenUsed="1"/>
-    <w:lsdException w:name="toc 9" w:semiHidden="1" w:uiPriority="39" w:unhideWhenUsed="1"/>
-    <w:lsdException w:name="Normal Indent" w:semiHidden="1" w:unhideWhenUsed="1"/>
-    <w:lsdException w:name="footnote text" w:semiHidden="1" w:unhideWhenUsed="1"/>
-    <w:lsdException w:name="annotation text" w:semiHidden="1" w:unhideWhenUsed="1"/>
-    <w:lsdException w:name="header" w:semiHidden="1" w:unhideWhenUsed="1"/>
-    <w:lsdException w:name="footer" w:semiHidden="1" w:unhideWhenUsed="1"/>
-    <w:lsdException w:name="index heading" w:semiHidden="1" w:unhideWhenUsed="1"/>
-    <w:lsdException w:name="caption" w:semiHidden="1" w:uiPriority="35" w:unhideWhenUsed="1" w:qFormat="1"/>
-    <w:lsdException w:name="table of figures" w:semiHidden="1" w:unhideWhenUsed="1"/>
-    <w:lsdException w:name="envelope address" w:semiHidden="1" w:unhideWhenUsed="1"/>
-    <w:lsdException w:name="envelope return" w:semiHidden="1" w:unhideWhenUsed="1"/>
-    <w:lsdException w:name="footnote reference" w:semiHidden="1" w:unhideWhenUsed="1"/>
-    <w:lsdException w:name="annotation reference" w:semiHidden="1" w:unhideWhenUsed="1"/>
-    <w:lsdException w:name="line number" w:semiHidden="1" w:unhideWhenUsed="1"/>
-    <w:lsdException w:name="page number" w:semiHidden="1" w:unhideWhenUsed="1"/>
-    <w:lsdException w:name="endnote reference" w:semiHidden="1" w:unhideWhenUsed="1"/>
-    <w:lsdException w:name="endnote text" w:semiHidden="1" w:unhideWhenUsed="1"/>
-    <w:lsdException w:name="table of authorities" w:semiHidden="1" w:unhideWhenUsed="1"/>
-    <w:lsdException w:name="macro" w:semiHidden="1" w:unhideWhenUsed="1"/>
-    <w:lsdException w:name="toa heading" w:semiHidden="1" w:unhideWhenUsed="1"/>
-    <w:lsdException w:name="List" w:semiHidden="1" w:unhideWhenUsed="1"/>
-    <w:lsdException w:name="List Bullet" w:semiHidden="1" w:unhideWhenUsed="1"/>
-    <w:lsdException w:name="List Number" w:semiHidden="1" w:unhideWhenUsed="1"/>
-    <w:lsdException w:name="List 2" w:semiHidden="1" w:unhideWhenUsed="1"/>
-    <w:lsdException w:name="List 3" w:semiHidden="1" w:unhideWhenUsed="1"/>
-    <w:lsdException w:name="List 4" w:semiHidden="1" w:unhideWhenUsed="1"/>
-    <w:lsdException w:name="List 5" w:semiHidden="1" w:unhideWhenUsed="1"/>
-    <w:lsdException w:name="List Bullet 2" w:semiHidden="1" w:unhideWhenUsed="1"/>
-    <w:lsdException w:name="List Bullet 3" w:semiHidden="1" w:unhideWhenUsed="1"/>
-    <w:lsdException w:name="List Bullet 4" w:semiHidden="1" w:unhideWhenUsed="1"/>
-    <w:lsdException w:name="List Bullet 5" w:semiHidden="1" w:unhideWhenUsed="1"/>
-    <w:lsdException w:name="List Number 2" w:semiHidden="1" w:unhideWhenUsed="1"/>
-    <w:lsdException w:name="List Number 3" w:semiHidden="1" w:unhideWhenUsed="1"/>
-    <w:lsdException w:name="List Number 4" w:semiHidden="1" w:unhideWhenUsed="1"/>
-    <w:lsdException w:name="List Number 5" w:semiHidden="1" w:unhideWhenUsed="1"/>
-    <w:lsdException w:name="Title" w:uiPriority="10" w:qFormat="1"/>
-    <w:lsdException w:name="Closing" w:semiHidden="1" w:unhideWhenUsed="1"/>
-    <w:lsdException w:name="Signature" w:semiHidden="1" w:unhideWhenUsed="1"/>
-    <w:lsdException w:name="Default Paragraph Font" w:semiHidden="1" w:uiPriority="1" w:unhideWhenUsed="1"/>
-    <w:lsdException w:name="Body Text" w:semiHidden="1" w:unhideWhenUsed="1"/>
-    <w:lsdException w:name="Body Text Indent" w:semiHidden="1" w:unhideWhenUsed="1"/>
-    <w:lsdException w:name="List Continue" w:semiHidden="1" w:unhideWhenUsed="1"/>
-    <w:lsdException w:name="List Continue 2" w:semiHidden="1" w:unhideWhenUsed="1"/>
-    <w:lsdException w:name="List Continue 3" w:semiHidden="1" w:unhideWhenUsed="1"/>
-    <w:lsdException w:name="List Continue 4" w:semiHidden="1" w:unhideWhenUsed="1"/>
-    <w:lsdException w:name="List Continue 5" w:semiHidden="1" w:unhideWhenUsed="1"/>
-    <w:lsdException w:name="Message Header" w:semiHidden="1" w:unhideWhenUsed="1"/>
-    <w:lsdException w:name="Subtitle" w:uiPriority="11" w:qFormat="1"/>
-    <w:lsdException w:name="Salutation" w:semiHidden="1" w:unhideWhenUsed="1"/>
-    <w:lsdException w:name="Date" w:semiHidden="1" w:unhideWhenUsed="1"/>
-    <w:lsdException w:name="Body Text First Indent" w:semiHidden="1" w:unhideWhenUsed="1"/>
-    <w:lsdException w:name="Body Text First Indent 2" w:semiHidden="1" w:unhideWhenUsed="1"/>
-    <w:lsdException w:name="Note Heading" w:semiHidden="1" w:unhideWhenUsed="1"/>
-    <w:lsdException w:name="Body Text 2" w:semiHidden="1" w:unhideWhenUsed="1"/>
-    <w:lsdException w:name="Body Text 3" w:semiHidden="1" w:unhideWhenUsed="1"/>
-    <w:lsdException w:name="Body Text Indent 2" w:semiHidden="1" w:unhideWhenUsed="1"/>
-    <w:lsdException w:name="Body Text Indent 3" w:semiHidden="1" w:unhideWhenUsed="1"/>
-    <w:lsdException w:name="Block Text" w:semiHidden="1" w:unhideWhenUsed="1"/>
-    <w:lsdException w:name="Hyperlink" w:semiHidden="1" w:unhideWhenUsed="1"/>
-    <w:lsdException w:name="FollowedHyperlink" w:semiHidden="1" w:unhideWhenUsed="1"/>
-    <w:lsdException w:name="Strong" w:uiPriority="22" w:qFormat="1"/>
-    <w:lsdException w:name="Emphasis" w:uiPriority="20" w:qFormat="1"/>
-    <w:lsdException w:name="Document Map" w:semiHidden="1" w:unhideWhenUsed="1"/>
-    <w:lsdException w:name="Plain Text" w:semiHidden="1" w:unhideWhenUsed="1"/>
-    <w:lsdException w:name="E-mail Signature" w:semiHidden="1" w:unhideWhenUsed="1"/>
-    <w:lsdException w:name="HTML Top of Form" w:semiHidden="1" w:unhideWhenUsed="1"/>
-    <w:lsdException w:name="HTML Bottom of Form" w:semiHidden="1" w:unhideWhenUsed="1"/>
-    <w:lsdException w:name="Normal (Web)" w:semiHidden="1" w:unhideWhenUsed="1"/>
-    <w:lsdException w:name="HTML Acronym" w:semiHidden="1" w:unhideWhenUsed="1"/>
-    <w:lsdException w:name="HTML Address" w:semiHidden="1" w:unhideWhenUsed="1"/>
-    <w:lsdException w:name="HTML Cite" w:semiHidden="1" w:unhideWhenUsed="1"/>
-    <w:lsdException w:name="HTML Code" w:semiHidden="1" w:unhideWhenUsed="1"/>
-    <w:lsdException w:name="HTML Definition" w:semiHidden="1" w:unhideWhenUsed="1"/>
-    <w:lsdException w:name="HTML Keyboard" w:semiHidden="1" w:unhideWhenUsed="1"/>
-    <w:lsdException w:name="HTML Preformatted" w:semiHidden="1" w:unhideWhenUsed="1"/>
-    <w:lsdException w:name="HTML Sample" w:semiHidden="1" w:unhideWhenUsed="1"/>
-    <w:lsdException w:name="HTML Typewriter" w:semiHidden="1" w:unhideWhenUsed="1"/>
-    <w:lsdException w:name="HTML Variable" w:semiHidden="1" w:unhideWhenUsed="1"/>
-    <w:lsdException w:name="Normal Table" w:semiHidden="1" w:unhideWhenUsed="1"/>
-    <w:lsdException w:name="annotation subject" w:semiHidden="1" w:unhideWhenUsed="1"/>
-    <w:lsdException w:name="No List" w:semiHidden="1" w:unhideWhenUsed="1"/>
-    <w:lsdException w:name="Outline List 1" w:semiHidden="1" w:unhideWhenUsed="1"/>
-    <w:lsdException w:name="Outline List 2" w:semiHidden="1" w:unhideWhenUsed="1"/>
-    <w:lsdException w:name="Outline List 3" w:semiHidden="1" w:unhideWhenUsed="1"/>
-    <w:lsdException w:name="Table Simple 1" w:semiHidden="1" w:unhideWhenUsed="1"/>
-    <w:lsdException w:name="Table Simple 2" w:semiHidden="1" w:unhideWhenUsed="1"/>
-    <w:lsdException w:name="Table Simple 3" w:semiHidden="1" w:unhideWhenUsed="1"/>
-    <w:lsdException w:name="Table Classic 1" w:semiHidden="1" w:unhideWhenUsed="1"/>
-    <w:lsdException w:name="Table Classic 2" w:semiHidden="1" w:unhideWhenUsed="1"/>
-    <w:lsdException w:name="Table Classic 3" w:semiHidden="1" w:unhideWhenUsed="1"/>
-    <w:lsdException w:name="Table Classic 4" w:semiHidden="1" w:unhideWhenUsed="1"/>
-    <w:lsdException w:name="Table Colorful 1" w:semiHidden="1" w:unhideWhenUsed="1"/>
-    <w:lsdException w:name="Table Colorful 2" w:semiHidden="1" w:unhideWhenUsed="1"/>
-    <w:lsdException w:name="Table Colorful 3" w:semiHidden="1" w:unhideWhenUsed="1"/>
-    <w:lsdException w:name="Table Columns 1" w:semiHidden="1" w:unhideWhenUsed="1"/>
-    <w:lsdException w:name="Table Columns 2" w:semiHidden="1" w:unhideWhenUsed="1"/>
-    <w:lsdException w:name="Table Columns 3" w:semiHidden="1" w:unhideWhenUsed="1"/>
-    <w:lsdException w:name="Table Columns 4" w:semiHidden="1" w:unhideWhenUsed="1"/>
-    <w:lsdException w:name="Table Columns 5" w:semiHidden="1" w:unhideWhenUsed="1"/>
-    <w:lsdException w:name="Table Grid 1" w:semiHidden="1" w:unhideWhenUsed="1"/>
-    <w:lsdException w:name="Table Grid 2" w:semiHidden="1" w:unhideWhenUsed="1"/>
-    <w:lsdException w:name="Table Grid 3" w:semiHidden="1" w:unhideWhenUsed="1"/>
-    <w:lsdException w:name="Table Grid 4" w:semiHidden="1" w:unhideWhenUsed="1"/>
-    <w:lsdException w:name="Table Grid 5" w:semiHidden="1" w:unhideWhenUsed="1"/>
-    <w:lsdException w:name="Table Grid 6" w:semiHidden="1" w:unhideWhenUsed="1"/>
-    <w:lsdException w:name="Table Grid 7" w:semiHidden="1" w:unhideWhenUsed="1"/>
-    <w:lsdException w:name="Table Grid 8" w:semiHidden="1" w:unhideWhenUsed="1"/>
-    <w:lsdException w:name="Table List 1" w:semiHidden="1" w:unhideWhenUsed="1"/>
-    <w:lsdException w:name="Table List 2" w:semiHidden="1" w:unhideWhenUsed="1"/>
-    <w:lsdException w:name="Table List 3" w:semiHidden="1" w:unhideWhenUsed="1"/>
-    <w:lsdException w:name="Table List 4" w:semiHidden="1" w:unhideWhenUsed="1"/>
-    <w:lsdException w:name="Table List 5" w:semiHidden="1" w:unhideWhenUsed="1"/>
-    <w:lsdException w:name="Table List 6" w:semiHidden="1" w:unhideWhenUsed="1"/>
-    <w:lsdException w:name="Table List 7" w:semiHidden="1" w:unhideWhenUsed="1"/>
-    <w:lsdException w:name="Table List 8" w:semiHidden="1" w:unhideWhenUsed="1"/>
-    <w:lsdException w:name="Table 3D effects 1" w:semiHidden="1" w:unhideWhenUsed="1"/>
-    <w:lsdException w:name="Table 3D effects 2" w:semiHidden="1" w:unhideWhenUsed="1"/>
-    <w:lsdException w:name="Table 3D effects 3" w:semiHidden="1" w:unhideWhenUsed="1"/>
-    <w:lsdException w:name="Table Contemporary" w:semiHidden="1" w:unhideWhenUsed="1"/>
-    <w:lsdException w:name="Table Elegant" w:semiHidden="1" w:unhideWhenUsed="1"/>
-    <w:lsdException w:name="Table Professional" w:semiHidden="1" w:unhideWhenUsed="1"/>
-    <w:lsdException w:name="Table Subtle 1" w:semiHidden="1" w:unhideWhenUsed="1"/>
-    <w:lsdException w:name="Table Subtle 2" w:semiHidden="1" w:unhideWhenUsed="1"/>
-    <w:lsdException w:name="Table Web 1" w:semiHidden="1" w:unhideWhenUsed="1"/>
-    <w:lsdException w:name="Table Web 2" w:semiHidden="1" w:unhideWhenUsed="1"/>
-    <w:lsdException w:name="Table Web 3" w:semiHidden="1" w:unhideWhenUsed="1"/>
-    <w:lsdException w:name="Balloon Text" w:semiHidden="1" w:unhideWhenUsed="1"/>
-    <w:lsdException w:name="Table Grid" w:uiPriority="39"/>
-    <w:lsdException w:name="Table Theme" w:semiHidden="1" w:unhideWhenUsed="1"/>
-    <w:lsdException w:name="Placeholder Text" w:semiHidden="1"/>
-    <w:lsdException w:name="No Spacing" w:uiPriority="1" w:qFormat="1"/>
-    <w:lsdException w:name="Light Shading" w:uiPriority="60"/>
-    <w:lsdException w:name="Light List" w:uiPriority="61"/>
-    <w:lsdException w:name="Light Grid" w:uiPriority="62"/>
-    <w:lsdException w:name="Medium Shading 1" w:uiPriority="63"/>
-    <w:lsdException w:name="Medium Shading 2" w:uiPriority="64"/>
-    <w:lsdException w:name="Medium List 1" w:uiPriority="65"/>
-    <w:lsdException w:name="Medium List 2" w:uiPriority="66"/>
-    <w:lsdException w:name="Medium Grid 1" w:uiPriority="67"/>
-    <w:lsdException w:name="Medium Grid 2" w:uiPriority="68"/>
-    <w:lsdException w:name="Medium Grid 3" w:uiPriority="69"/>
-    <w:lsdException w:name="Dark List" w:uiPriority="70"/>
-    <w:lsdException w:name="Colorful Shading" w:uiPriority="71"/>
-    <w:lsdException w:name="Colorful List" w:uiPriority="72"/>
-    <w:lsdException w:name="Colorful Grid" w:uiPriority="73"/>
-    <w:lsdException w:name="Light Shading Accent 1" w:uiPriority="60"/>
-    <w:lsdException w:name="Light List Accent 1" w:uiPriority="61"/>
-    <w:lsdException w:name="Light Grid Accent 1" w:uiPriority="62"/>
-    <w:lsdException w:name="Medium Shading 1 Accent 1" w:uiPriority="63"/>
-    <w:lsdException w:name="Medium Shading 2 Accent 1" w:uiPriority="64"/>
-    <w:lsdException w:name="Medium List 1 Accent 1" w:uiPriority="65"/>
-    <w:lsdException w:name="Revision" w:semiHidden="1"/>
-    <w:lsdException w:name="List Paragraph" w:uiPriority="34" w:qFormat="1"/>
-    <w:lsdException w:name="Quote" w:uiPriority="29" w:qFormat="1"/>
-    <w:lsdException w:name="Intense Quote" w:uiPriority="30" w:qFormat="1"/>
-    <w:lsdException w:name="Medium List 2 Accent 1" w:uiPriority="66"/>
-    <w:lsdException w:name="Medium Grid 1 Accent 1" w:uiPriority="67"/>
-    <w:lsdException w:name="Medium Grid 2 Accent 1" w:uiPriority="68"/>
-    <w:lsdException w:name="Medium Grid 3 Accent 1" w:uiPriority="69"/>
-    <w:lsdException w:name="Dark List Accent 1" w:uiPriority="70"/>
-    <w:lsdException w:name="Colorful Shading Accent 1" w:uiPriority="71"/>
-    <w:lsdException w:name="Colorful List Accent 1" w:uiPriority="72"/>
-    <w:lsdException w:name="Colorful Grid Accent 1" w:uiPriority="73"/>
-    <w:lsdException w:name="Light Shading Accent 2" w:uiPriority="60"/>
-    <w:lsdException w:name="Light List Accent 2" w:uiPriority="61"/>
-    <w:lsdException w:name="Light Grid Accent 2" w:uiPriority="62"/>
-    <w:lsdException w:name="Medium Shading 1 Accent 2" w:uiPriority="63"/>
-    <w:lsdException w:name="Medium Shading 2 Accent 2" w:uiPriority="64"/>
-    <w:lsdException w:name="Medium List 1 Accent 2" w:uiPriority="65"/>
-    <w:lsdException w:name="Medium List 2 Accent 2" w:uiPriority="66"/>
-    <w:lsdException w:name="Medium Grid 1 Accent 2" w:uiPriority="67"/>
-    <w:lsdException w:name="Medium Grid 2 Accent 2" w:uiPriority="68"/>
-    <w:lsdException w:name="Medium Grid 3 Accent 2" w:uiPriority="69"/>
-    <w:lsdException w:name="Dark List Accent 2" w:uiPriority="70"/>
-    <w:lsdException w:name="Colorful Shading Accent 2" w:uiPriority="71"/>
-    <w:lsdException w:name="Colorful List Accent 2" w:uiPriority="72"/>
-    <w:lsdException w:name="Colorful Grid Accent 2" w:uiPriority="73"/>
-    <w:lsdException w:name="Light Shading Accent 3" w:uiPriority="60"/>
-    <w:lsdException w:name="Light List Accent 3" w:uiPriority="61"/>
-    <w:lsdException w:name="Light Grid Accent 3" w:uiPriority="62"/>
-    <w:lsdException w:name="Medium Shading 1 Accent 3" w:uiPriority="63"/>
-    <w:lsdException w:name="Medium Shading 2 Accent 3" w:uiPriority="64"/>
-    <w:lsdException w:name="Medium List 1 Accent 3" w:uiPriority="65"/>
-    <w:lsdException w:name="Medium List 2 Accent 3" w:uiPriority="66"/>
-    <w:lsdException w:name="Medium Grid 1 Accent 3" w:uiPriority="67"/>
-    <w:lsdException w:name="Medium Grid 2 Accent 3" w:uiPriority="68"/>
-    <w:lsdException w:name="Medium Grid 3 Accent 3" w:uiPriority="69"/>
-    <w:lsdException w:name="Dark List Accent 3" w:uiPriority="70"/>
-    <w:lsdException w:name="Colorful Shading Accent 3" w:uiPriority="71"/>
-    <w:lsdException w:name="Colorful List Accent 3" w:uiPriority="72"/>
-    <w:lsdException w:name="Colorful Grid Accent 3" w:uiPriority="73"/>
-    <w:lsdException w:name="Light Shading Accent 4" w:uiPriority="60"/>
-    <w:lsdException w:name="Light List Accent 4" w:uiPriority="61"/>
-    <w:lsdException w:name="Light Grid Accent 4" w:uiPriority="62"/>
-    <w:lsdException w:name="Medium Shading 1 Accent 4" w:uiPriority="63"/>
-    <w:lsdException w:name="Medium Shading 2 Accent 4" w:uiPriority="64"/>
-    <w:lsdException w:name="Medium List 1 Accent 4" w:uiPriority="65"/>
-    <w:lsdException w:name="Medium List 2 Accent 4" w:uiPriority="66"/>
-    <w:lsdException w:name="Medium Grid 1 Accent 4" w:uiPriority="67"/>
-    <w:lsdException w:name="Medium Grid 2 Accent 4" w:uiPriority="68"/>
-    <w:lsdException w:name="Medium Grid 3 Accent 4" w:uiPriority="69"/>
-    <w:lsdException w:name="Dark List Accent 4" w:uiPriority="70"/>
-    <w:lsdException w:name="Colorful Shading Accent 4" w:uiPriority="71"/>
-    <w:lsdException w:name="Colorful List Accent 4" w:uiPriority="72"/>
-    <w:lsdException w:name="Colorful Grid Accent 4" w:uiPriority="73"/>
-    <w:lsdException w:name="Light Shading Accent 5" w:uiPriority="60"/>
-    <w:lsdException w:name="Light List Accent 5" w:uiPriority="61"/>
-    <w:lsdException w:name="Light Grid Accent 5" w:uiPriority="62"/>
-    <w:lsdException w:name="Medium Shading 1 Accent 5" w:uiPriority="63"/>
-    <w:lsdException w:name="Medium Shading 2 Accent 5" w:uiPriority="64"/>
-    <w:lsdException w:name="Medium List 1 Accent 5" w:uiPriority="65"/>
-    <w:lsdException w:name="Medium List 2 Accent 5" w:uiPriority="66"/>
-    <w:lsdException w:name="Medium Grid 1 Accent 5" w:uiPriority="67"/>
-    <w:lsdException w:name="Medium Grid 2 Accent 5" w:uiPriority="68"/>
-    <w:lsdException w:name="Medium Grid 3 Accent 5" w:uiPriority="69"/>
-    <w:lsdException w:name="Dark List Accent 5" w:uiPriority="70"/>
-    <w:lsdException w:name="Colorful Shading Accent 5" w:uiPriority="71"/>
-    <w:lsdException w:name="Colorful List Accent 5" w:uiPriority="72"/>
-    <w:lsdException w:name="Colorful Grid Accent 5" w:uiPriority="73"/>
-    <w:lsdException w:name="Light Shading Accent 6" w:uiPriority="60"/>
-    <w:lsdException w:name="Light List Accent 6" w:uiPriority="61"/>
-    <w:lsdException w:name="Light Grid Accent 6" w:uiPriority="62"/>
-    <w:lsdException w:name="Medium Shading 1 Accent 6" w:uiPriority="63"/>
-    <w:lsdException w:name="Medium Shading 2 Accent 6" w:uiPriority="64"/>
-    <w:lsdException w:name="Medium List 1 Accent 6" w:uiPriority="65"/>
-    <w:lsdException w:name="Medium List 2 Accent 6" w:uiPriority="66"/>
-    <w:lsdException w:name="Medium Grid 1 Accent 6" w:uiPriority="67"/>
-    <w:lsdException w:name="Medium Grid 2 Accent 6" w:uiPriority="68"/>
-    <w:lsdException w:name="Medium Grid 3 Accent 6" w:uiPriority="69"/>
-    <w:lsdException w:name="Dark List Accent 6" w:uiPriority="70"/>
-    <w:lsdException w:name="Colorful Shading Accent 6" w:uiPriority="71"/>
-    <w:lsdException w:name="Colorful List Accent 6" w:uiPriority="72"/>
-    <w:lsdException w:name="Colorful Grid Accent 6" w:uiPriority="73"/>
-    <w:lsdException w:name="Subtle Emphasis" w:uiPriority="19" w:qFormat="1"/>
-    <w:lsdException w:name="Intense Emphasis" w:uiPriority="21" w:qFormat="1"/>
-    <w:lsdException w:name="Subtle Reference" w:uiPriority="31" w:qFormat="1"/>
-    <w:lsdException w:name="Intense Reference" w:uiPriority="32" w:qFormat="1"/>
-    <w:lsdException w:name="Book Title" w:uiPriority="33" w:qFormat="1"/>
-    <w:lsdException w:name="Bibliography" w:semiHidden="1" w:uiPriority="37" w:unhideWhenUsed="1"/>
-    <w:lsdException w:name="TOC Heading" w:semiHidden="1" w:uiPriority="39" w:unhideWhenUsed="1" w:qFormat="1"/>
-    <w:lsdException w:name="Plain Table 1" w:uiPriority="41"/>
-    <w:lsdException w:name="Plain Table 2" w:uiPriority="42"/>
-    <w:lsdException w:name="Plain Table 3" w:uiPriority="43"/>
-    <w:lsdException w:name="Plain Table 4" w:uiPriority="44"/>
-    <w:lsdException w:name="Plain Table 5" w:uiPriority="45"/>
-    <w:lsdException w:name="Grid Table Light" w:uiPriority="40"/>
-    <w:lsdException w:name="Grid Table 1 Light" w:uiPriority="46"/>
-    <w:lsdException w:name="Grid Table 2" w:uiPriority="47"/>
-    <w:lsdException w:name="Grid Table 3" w:uiPriority="48"/>
-    <w:lsdException w:name="Grid Table 4" w:uiPriority="49"/>
-    <w:lsdException w:name="Grid Table 5 Dark" w:uiPriority="50"/>
-    <w:lsdException w:name="Grid Table 6 Colorful" w:uiPriority="51"/>
-    <w:lsdException w:name="Grid Table 7 Colorful" w:uiPriority="52"/>
-    <w:lsdException w:name="Grid Table 1 Light Accent 1" w:uiPriority="46"/>
-    <w:lsdException w:name="Grid Table 2 Accent 1" w:uiPriority="47"/>
-    <w:lsdException w:name="Grid Table 3 Accent 1" w:uiPriority="48"/>
-    <w:lsdException w:name="Grid Table 4 Accent 1" w:uiPriority="49"/>
-    <w:lsdException w:name="Grid Table 5 Dark Accent 1" w:uiPriority="50"/>
-    <w:lsdException w:name="Grid Table 6 Colorful Accent 1" w:uiPriority="51"/>
-    <w:lsdException w:name="Grid Table 7 Colorful Accent 1" w:uiPriority="52"/>
-    <w:lsdException w:name="Grid Table 1 Light Accent 2" w:uiPriority="46"/>
-    <w:lsdException w:name="Grid Table 2 Accent 2" w:uiPriority="47"/>
-    <w:lsdException w:name="Grid Table 3 Accent 2" w:uiPriority="48"/>
-    <w:lsdException w:name="Grid Table 4 Accent 2" w:uiPriority="49"/>
-    <w:lsdException w:name="Grid Table 5 Dark Accent 2" w:uiPriority="50"/>
-    <w:lsdException w:name="Grid Table 6 Colorful Accent 2" w:uiPriority="51"/>
-    <w:lsdException w:name="Grid Table 7 Colorful Accent 2" w:uiPriority="52"/>
-    <w:lsdException w:name="Grid Table 1 Light Accent 3" w:uiPriority="46"/>
-    <w:lsdException w:name="Grid Table 2 Accent 3" w:uiPriority="47"/>
-    <w:lsdException w:name="Grid Table 3 Accent 3" w:uiPriority="48"/>
-    <w:lsdException w:name="Grid Table 4 Accent 3" w:uiPriority="49"/>
-    <w:lsdException w:name="Grid Table 5 Dark Accent 3" w:uiPriority="50"/>
-    <w:lsdException w:name="Grid Table 6 Colorful Accent 3" w:uiPriority="51"/>
-    <w:lsdException w:name="Grid Table 7 Colorful Accent 3" w:uiPriority="52"/>
-    <w:lsdException w:name="Grid Table 1 Light Accent 4" w:uiPriority="46"/>
-    <w:lsdException w:name="Grid Table 2 Accent 4" w:uiPriority="47"/>
-    <w:lsdException w:name="Grid Table 3 Accent 4" w:uiPriority="48"/>
-    <w:lsdException w:name="Grid Table 4 Accent 4" w:uiPriority="49"/>
-    <w:lsdException w:name="Grid Table 5 Dark Accent 4" w:uiPriority="50"/>
-    <w:lsdException w:name="Grid Table 6 Colorful Accent 4" w:uiPriority="51"/>
-    <w:lsdException w:name="Grid Table 7 Colorful Accent 4" w:uiPriority="52"/>
-    <w:lsdException w:name="Grid Table 1 Light Accent 5" w:uiPriority="46"/>
-    <w:lsdException w:name="Grid Table 2 Accent 5" w:uiPriority="47"/>
-    <w:lsdException w:name="Grid Table 3 Accent 5" w:uiPriority="48"/>
-    <w:lsdException w:name="Grid Table 4 Accent 5" w:uiPriority="49"/>
-    <w:lsdException w:name="Grid Table 5 Dark Accent 5" w:uiPriority="50"/>
-    <w:lsdException w:name="Grid Table 6 Colorful Accent 5" w:uiPriority="51"/>
-    <w:lsdException w:name="Grid Table 7 Colorful Accent 5" w:uiPriority="52"/>
-    <w:lsdException w:name="Grid Table 1 Light Accent 6" w:uiPriority="46"/>
-    <w:lsdException w:name="Grid Table 2 Accent 6" w:uiPriority="47"/>
-    <w:lsdException w:name="Grid Table 3 Accent 6" w:uiPriority="48"/>
-    <w:lsdException w:name="Grid Table 4 Accent 6" w:uiPriority="49"/>
-    <w:lsdException w:name="Grid Table 5 Dark Accent 6" w:uiPriority="50"/>
-    <w:lsdException w:name="Grid Table 6 Colorful Accent 6" w:uiPriority="51"/>
-    <w:lsdException w:name="Grid Table 7 Colorful Accent 6" w:uiPriority="52"/>
-    <w:lsdException w:name="List Table 1 Light" w:uiPriority="46"/>
-    <w:lsdException w:name="List Table 2" w:uiPriority="47"/>
-    <w:lsdException w:name="List Table 3" w:uiPriority="48"/>
-    <w:lsdException w:name="List Table 4" w:uiPriority="49"/>
-    <w:lsdException w:name="List Table 5 Dark" w:uiPriority="50"/>
-    <w:lsdException w:name="List Table 6 Colorful" w:uiPriority="51"/>
-    <w:lsdException w:name="List Table 7 Colorful" w:uiPriority="52"/>
-    <w:lsdException w:name="List Table 1 Light Accent 1" w:uiPriority="46"/>
-    <w:lsdException w:name="List Table 2 Accent 1" w:uiPriority="47"/>
-    <w:lsdException w:name="List Table 3 Accent 1" w:uiPriority="48"/>
-    <w:lsdException w:name="List Table 4 Accent 1" w:uiPriority="49"/>
-    <w:lsdException w:name="List Table 5 Dark Accent 1" w:uiPriority="50"/>
-    <w:lsdException w:name="List Table 6 Colorful Accent 1" w:uiPriority="51"/>
-    <w:lsdException w:name="List Table 7 Colorful Accent 1" w:uiPriority="52"/>
-    <w:lsdException w:name="List Table 1 Light Accent 2" w:uiPriority="46"/>
-    <w:lsdException w:name="List Table 2 Accent 2" w:uiPriority="47"/>
-    <w:lsdException w:name="List Table 3 Accent 2" w:uiPriority="48"/>
-    <w:lsdException w:name="List Table 4 Accent 2" w:uiPriority="49"/>
-    <w:lsdException w:name="List Table 5 Dark Accent 2" w:uiPriority="50"/>
-    <w:lsdException w:name="List Table 6 Colorful Accent 2" w:uiPriority="51"/>
-    <w:lsdException w:name="List Table 7 Colorful Accent 2" w:uiPriority="52"/>
-    <w:lsdException w:name="List Table 1 Light Accent 3" w:uiPriority="46"/>
-    <w:lsdException w:name="List Table 2 Accent 3" w:uiPriority="47"/>
-    <w:lsdException w:name="List Table 3 Accent 3" w:uiPriority="48"/>
-    <w:lsdException w:name="List Table 4 Accent 3" w:uiPriority="49"/>
-    <w:lsdException w:name="List Table 5 Dark Accent 3" w:uiPriority="50"/>
-    <w:lsdException w:name="List Table 6 Colorful Accent 3" w:uiPriority="51"/>
-    <w:lsdException w:name="List Table 7 Colorful Accent 3" w:uiPriority="52"/>
-    <w:lsdException w:name="List Table 1 Light Accent 4" w:uiPriority="46"/>
-    <w:lsdException w:name="List Table 2 Accent 4" w:uiPriority="47"/>
-    <w:lsdException w:name="List Table 3 Accent 4" w:uiPriority="48"/>
-    <w:lsdException w:name="List Table 4 Accent 4" w:uiPriority="49"/>
-    <w:lsdException w:name="List Table 5 Dark Accent 4" w:uiPriority="50"/>
-    <w:lsdException w:name="List Table 6 Colorful Accent 4" w:uiPriority="51"/>
-    <w:lsdException w:name="List Table 7 Colorful Accent 4" w:uiPriority="52"/>
-    <w:lsdException w:name="List Table 1 Light Accent 5" w:uiPriority="46"/>
-    <w:lsdException w:name="List Table 2 Accent 5" w:uiPriority="47"/>
-    <w:lsdException w:name="List Table 3 Accent 5" w:uiPriority="48"/>
-    <w:lsdException w:name="List Table 4 Accent 5" w:uiPriority="49"/>
-    <w:lsdException w:name="List Table 5 Dark Accent 5" w:uiPriority="50"/>
-    <w:lsdException w:name="List Table 6 Colorful Accent 5" w:uiPriority="51"/>
-    <w:lsdException w:name="List Table 7 Colorful Accent 5" w:uiPriority="52"/>
-    <w:lsdException w:name="List Table 1 Light Accent 6" w:uiPriority="46"/>
-    <w:lsdException w:name="List Table 2 Accent 6" w:uiPriority="47"/>
-    <w:lsdException w:name="List Table 3 Accent 6" w:uiPriority="48"/>
-    <w:lsdException w:name="List Table 4 Accent 6" w:uiPriority="49"/>
-    <w:lsdException w:name="List Table 5 Dark Accent 6" w:uiPriority="50"/>
-    <w:lsdException w:name="List Table 6 Colorful Accent 6" w:uiPriority="51"/>
-    <w:lsdException w:name="List Table 7 Colorful Accent 6" w:uiPriority="52"/>
+  <w:latentStyles w:count="260" w:defQFormat="0" w:defUnhideWhenUsed="1" w:defSemiHidden="1" w:defUIPriority="99" w:defLockedState="0">
+    <w:lsdException w:qFormat="1" w:unhideWhenUsed="0" w:uiPriority="0" w:semiHidden="0" w:name="Normal"/>
+    <w:lsdException w:qFormat="1" w:unhideWhenUsed="0" w:uiPriority="9" w:semiHidden="0" w:name="heading 1"/>
+    <w:lsdException w:qFormat="1" w:uiPriority="9" w:name="heading 2"/>
+    <w:lsdException w:qFormat="1" w:uiPriority="9" w:name="heading 3"/>
+    <w:lsdException w:qFormat="1" w:uiPriority="9" w:name="heading 4"/>
+    <w:lsdException w:qFormat="1" w:uiPriority="9" w:name="heading 5"/>
+    <w:lsdException w:qFormat="1" w:uiPriority="9" w:name="heading 6"/>
+    <w:lsdException w:qFormat="1" w:uiPriority="9" w:name="heading 7"/>
+    <w:lsdException w:qFormat="1" w:uiPriority="9" w:name="heading 8"/>
+    <w:lsdException w:qFormat="1" w:uiPriority="9" w:name="heading 9"/>
+    <w:lsdException w:uiPriority="99" w:name="index 1"/>
+    <w:lsdException w:uiPriority="99" w:name="index 2"/>
+    <w:lsdException w:uiPriority="99" w:name="index 3"/>
+    <w:lsdException w:uiPriority="99" w:name="index 4"/>
+    <w:lsdException w:uiPriority="99" w:name="index 5"/>
+    <w:lsdException w:uiPriority="99" w:name="index 6"/>
+    <w:lsdException w:uiPriority="99" w:name="index 7"/>
+    <w:lsdException w:uiPriority="99" w:name="index 8"/>
+    <w:lsdException w:uiPriority="99" w:name="index 9"/>
+    <w:lsdException w:uiPriority="39" w:name="toc 1"/>
+    <w:lsdException w:uiPriority="39" w:name="toc 2"/>
+    <w:lsdException w:uiPriority="39" w:name="toc 3"/>
+    <w:lsdException w:uiPriority="39" w:name="toc 4"/>
+    <w:lsdException w:uiPriority="39" w:name="toc 5"/>
+    <w:lsdException w:uiPriority="39" w:name="toc 6"/>
+    <w:lsdException w:uiPriority="39" w:name="toc 7"/>
+    <w:lsdException w:uiPriority="39" w:name="toc 8"/>
+    <w:lsdException w:uiPriority="39" w:name="toc 9"/>
+    <w:lsdException w:uiPriority="99" w:name="Normal Indent"/>
+    <w:lsdException w:uiPriority="99" w:name="footnote text"/>
+    <w:lsdException w:uiPriority="99" w:name="annotation text"/>
+    <w:lsdException w:uiPriority="99" w:semiHidden="0" w:name="header"/>
+    <w:lsdException w:uiPriority="99" w:semiHidden="0" w:name="footer"/>
+    <w:lsdException w:uiPriority="99" w:name="index heading"/>
+    <w:lsdException w:qFormat="1" w:uiPriority="35" w:name="caption"/>
+    <w:lsdException w:uiPriority="99" w:name="table of figures"/>
+    <w:lsdException w:uiPriority="99" w:name="envelope address"/>
+    <w:lsdException w:uiPriority="99" w:name="envelope return"/>
+    <w:lsdException w:uiPriority="99" w:name="footnote reference"/>
+    <w:lsdException w:uiPriority="99" w:name="annotation reference"/>
+    <w:lsdException w:uiPriority="99" w:name="line number"/>
+    <w:lsdException w:uiPriority="99" w:name="page number"/>
+    <w:lsdException w:uiPriority="99" w:name="endnote reference"/>
+    <w:lsdException w:uiPriority="99" w:name="endnote text"/>
+    <w:lsdException w:uiPriority="99" w:name="table of authorities"/>
+    <w:lsdException w:uiPriority="99" w:name="macro"/>
+    <w:lsdException w:uiPriority="99" w:name="toa heading"/>
+    <w:lsdException w:uiPriority="99" w:name="List"/>
+    <w:lsdException w:uiPriority="99" w:name="List Bullet"/>
+    <w:lsdException w:uiPriority="99" w:name="List Number"/>
+    <w:lsdException w:uiPriority="99" w:name="List 2"/>
+    <w:lsdException w:uiPriority="99" w:name="List 3"/>
+    <w:lsdException w:uiPriority="99" w:name="List 4"/>
+    <w:lsdException w:uiPriority="99" w:name="List 5"/>
+    <w:lsdException w:uiPriority="99" w:name="List Bullet 2"/>
+    <w:lsdException w:uiPriority="99" w:name="List Bullet 3"/>
+    <w:lsdException w:uiPriority="99" w:name="List Bullet 4"/>
+    <w:lsdException w:uiPriority="99" w:name="List Bullet 5"/>
+    <w:lsdException w:uiPriority="99" w:name="List Number 2"/>
+    <w:lsdException w:uiPriority="99" w:name="List Number 3"/>
+    <w:lsdException w:uiPriority="99" w:name="List Number 4"/>
+    <w:lsdException w:uiPriority="99" w:name="List Number 5"/>
+    <w:lsdException w:qFormat="1" w:unhideWhenUsed="0" w:uiPriority="10" w:semiHidden="0" w:name="Title"/>
+    <w:lsdException w:uiPriority="99" w:name="Closing"/>
+    <w:lsdException w:uiPriority="99" w:name="Signature"/>
+    <w:lsdException w:uiPriority="1" w:name="Default Paragraph Font"/>
+    <w:lsdException w:uiPriority="99" w:name="Body Text"/>
+    <w:lsdException w:uiPriority="99" w:name="Body Text Indent"/>
+    <w:lsdException w:uiPriority="99" w:name="List Continue"/>
+    <w:lsdException w:uiPriority="99" w:name="List Continue 2"/>
+    <w:lsdException w:uiPriority="99" w:name="List Continue 3"/>
+    <w:lsdException w:uiPriority="99" w:name="List Continue 4"/>
+    <w:lsdException w:uiPriority="99" w:name="List Continue 5"/>
+    <w:lsdException w:uiPriority="99" w:name="Message Header"/>
+    <w:lsdException w:qFormat="1" w:unhideWhenUsed="0" w:uiPriority="11" w:semiHidden="0" w:name="Subtitle"/>
+    <w:lsdException w:uiPriority="99" w:name="Salutation"/>
+    <w:lsdException w:uiPriority="99" w:name="Date"/>
+    <w:lsdException w:uiPriority="99" w:name="Body Text First Indent"/>
+    <w:lsdException w:uiPriority="99" w:name="Body Text First Indent 2"/>
+    <w:lsdException w:uiPriority="99" w:name="Note Heading"/>
+    <w:lsdException w:uiPriority="99" w:name="Body Text 2"/>
+    <w:lsdException w:uiPriority="99" w:name="Body Text 3"/>
+    <w:lsdException w:uiPriority="99" w:name="Body Text Indent 2"/>
+    <w:lsdException w:uiPriority="99" w:name="Body Text Indent 3"/>
+    <w:lsdException w:uiPriority="99" w:name="Block Text"/>
+    <w:lsdException w:uiPriority="99" w:semiHidden="0" w:name="Hyperlink"/>
+    <w:lsdException w:uiPriority="99" w:name="FollowedHyperlink"/>
+    <w:lsdException w:qFormat="1" w:unhideWhenUsed="0" w:uiPriority="22" w:semiHidden="0" w:name="Strong"/>
+    <w:lsdException w:qFormat="1" w:unhideWhenUsed="0" w:uiPriority="20" w:semiHidden="0" w:name="Emphasis"/>
+    <w:lsdException w:uiPriority="99" w:name="Document Map"/>
+    <w:lsdException w:uiPriority="99" w:name="Plain Text"/>
+    <w:lsdException w:uiPriority="99" w:name="E-mail Signature"/>
+    <w:lsdException w:uiPriority="99" w:name="Normal (Web)"/>
+    <w:lsdException w:uiPriority="99" w:name="HTML Acronym"/>
+    <w:lsdException w:uiPriority="99" w:name="HTML Address"/>
+    <w:lsdException w:uiPriority="99" w:name="HTML Cite"/>
+    <w:lsdException w:uiPriority="99" w:name="HTML Code"/>
+    <w:lsdException w:uiPriority="99" w:name="HTML Definition"/>
+    <w:lsdException w:uiPriority="99" w:name="HTML Keyboard"/>
+    <w:lsdException w:uiPriority="99" w:name="HTML Preformatted"/>
+    <w:lsdException w:uiPriority="99" w:name="HTML Sample"/>
+    <w:lsdException w:uiPriority="99" w:name="HTML Typewriter"/>
+    <w:lsdException w:uiPriority="99" w:name="HTML Variable"/>
+    <w:lsdException w:uiPriority="99" w:name="Normal Table"/>
+    <w:lsdException w:uiPriority="99" w:name="annotation subject"/>
+    <w:lsdException w:uiPriority="99" w:name="Table Simple 1"/>
+    <w:lsdException w:uiPriority="99" w:name="Table Simple 2"/>
+    <w:lsdException w:uiPriority="99" w:name="Table Simple 3"/>
+    <w:lsdException w:uiPriority="99" w:name="Table Classic 1"/>
+    <w:lsdException w:uiPriority="99" w:name="Table Classic 2"/>
+    <w:lsdException w:uiPriority="99" w:name="Table Classic 3"/>
+    <w:lsdException w:uiPriority="99" w:name="Table Classic 4"/>
+    <w:lsdException w:uiPriority="99" w:name="Table Colorful 1"/>
+    <w:lsdException w:uiPriority="99" w:name="Table Colorful 2"/>
+    <w:lsdException w:uiPriority="99" w:name="Table Colorful 3"/>
+    <w:lsdException w:uiPriority="99" w:name="Table Columns 1"/>
+    <w:lsdException w:uiPriority="99" w:name="Table Columns 2"/>
+    <w:lsdException w:uiPriority="99" w:name="Table Columns 3"/>
+    <w:lsdException w:uiPriority="99" w:name="Table Columns 4"/>
+    <w:lsdException w:uiPriority="99" w:name="Table Columns 5"/>
+    <w:lsdException w:uiPriority="99" w:name="Table Grid 1"/>
+    <w:lsdException w:uiPriority="99" w:name="Table Grid 2"/>
+    <w:lsdException w:uiPriority="99" w:name="Table Grid 3"/>
+    <w:lsdException w:uiPriority="99" w:name="Table Grid 4"/>
+    <w:lsdException w:uiPriority="99" w:name="Table Grid 5"/>
+    <w:lsdException w:uiPriority="99" w:name="Table Grid 6"/>
+    <w:lsdException w:uiPriority="99" w:name="Table Grid 7"/>
+    <w:lsdException w:uiPriority="99" w:name="Table Grid 8"/>
+    <w:lsdException w:uiPriority="99" w:name="Table List 1"/>
+    <w:lsdException w:uiPriority="99" w:name="Table List 2"/>
+    <w:lsdException w:uiPriority="99" w:name="Table List 3"/>
+    <w:lsdException w:uiPriority="99" w:name="Table List 4"/>
+    <w:lsdException w:uiPriority="99" w:name="Table List 5"/>
+    <w:lsdException w:uiPriority="99" w:name="Table List 6"/>
+    <w:lsdException w:uiPriority="99" w:name="Table List 7"/>
+    <w:lsdException w:uiPriority="99" w:name="Table List 8"/>
+    <w:lsdException w:uiPriority="99" w:name="Table 3D effects 1"/>
+    <w:lsdException w:uiPriority="99" w:name="Table 3D effects 2"/>
+    <w:lsdException w:uiPriority="99" w:name="Table 3D effects 3"/>
+    <w:lsdException w:uiPriority="99" w:name="Table Contemporary"/>
+    <w:lsdException w:uiPriority="99" w:name="Table Elegant"/>
+    <w:lsdException w:uiPriority="99" w:name="Table Professional"/>
+    <w:lsdException w:uiPriority="99" w:name="Table Subtle 1"/>
+    <w:lsdException w:uiPriority="99" w:name="Table Subtle 2"/>
+    <w:lsdException w:uiPriority="99" w:name="Table Web 1"/>
+    <w:lsdException w:uiPriority="99" w:name="Table Web 2"/>
+    <w:lsdException w:uiPriority="99" w:name="Table Web 3"/>
+    <w:lsdException w:uiPriority="99" w:name="Balloon Text"/>
+    <w:lsdException w:unhideWhenUsed="0" w:uiPriority="39" w:semiHidden="0" w:name="Table Grid"/>
+    <w:lsdException w:uiPriority="99" w:name="Table Theme"/>
+    <w:lsdException w:unhideWhenUsed="0" w:uiPriority="60" w:semiHidden="0" w:name="Light Shading"/>
+    <w:lsdException w:unhideWhenUsed="0" w:uiPriority="61" w:semiHidden="0" w:name="Light List"/>
+    <w:lsdException w:unhideWhenUsed="0" w:uiPriority="62" w:semiHidden="0" w:name="Light Grid"/>
+    <w:lsdException w:unhideWhenUsed="0" w:uiPriority="63" w:semiHidden="0" w:name="Medium Shading 1"/>
+    <w:lsdException w:unhideWhenUsed="0" w:uiPriority="64" w:semiHidden="0" w:name="Medium Shading 2"/>
+    <w:lsdException w:unhideWhenUsed="0" w:uiPriority="65" w:semiHidden="0" w:name="Medium List 1"/>
+    <w:lsdException w:unhideWhenUsed="0" w:uiPriority="66" w:semiHidden="0" w:name="Medium List 2"/>
+    <w:lsdException w:unhideWhenUsed="0" w:uiPriority="67" w:semiHidden="0" w:name="Medium Grid 1"/>
+    <w:lsdException w:unhideWhenUsed="0" w:uiPriority="68" w:semiHidden="0" w:name="Medium Grid 2"/>
+    <w:lsdException w:unhideWhenUsed="0" w:uiPriority="69" w:semiHidden="0" w:name="Medium Grid 3"/>
+    <w:lsdException w:unhideWhenUsed="0" w:uiPriority="70" w:semiHidden="0" w:name="Dark List"/>
+    <w:lsdException w:unhideWhenUsed="0" w:uiPriority="71" w:semiHidden="0" w:name="Colorful Shading"/>
+    <w:lsdException w:unhideWhenUsed="0" w:uiPriority="72" w:semiHidden="0" w:name="Colorful List"/>
+    <w:lsdException w:unhideWhenUsed="0" w:uiPriority="73" w:semiHidden="0" w:name="Colorful Grid"/>
+    <w:lsdException w:unhideWhenUsed="0" w:uiPriority="60" w:semiHidden="0" w:name="Light Shading Accent 1"/>
+    <w:lsdException w:unhideWhenUsed="0" w:uiPriority="61" w:semiHidden="0" w:name="Light List Accent 1"/>
+    <w:lsdException w:unhideWhenUsed="0" w:uiPriority="62" w:semiHidden="0" w:name="Light Grid Accent 1"/>
+    <w:lsdException w:unhideWhenUsed="0" w:uiPriority="63" w:semiHidden="0" w:name="Medium Shading 1 Accent 1"/>
+    <w:lsdException w:unhideWhenUsed="0" w:uiPriority="64" w:semiHidden="0" w:name="Medium Shading 2 Accent 1"/>
+    <w:lsdException w:unhideWhenUsed="0" w:uiPriority="65" w:semiHidden="0" w:name="Medium List 1 Accent 1"/>
+    <w:lsdException w:unhideWhenUsed="0" w:uiPriority="66" w:semiHidden="0" w:name="Medium List 2 Accent 1"/>
+    <w:lsdException w:unhideWhenUsed="0" w:uiPriority="67" w:semiHidden="0" w:name="Medium Grid 1 Accent 1"/>
+    <w:lsdException w:unhideWhenUsed="0" w:uiPriority="68" w:semiHidden="0" w:name="Medium Grid 2 Accent 1"/>
+    <w:lsdException w:unhideWhenUsed="0" w:uiPriority="69" w:semiHidden="0" w:name="Medium Grid 3 Accent 1"/>
+    <w:lsdException w:unhideWhenUsed="0" w:uiPriority="70" w:semiHidden="0" w:name="Dark List Accent 1"/>
+    <w:lsdException w:unhideWhenUsed="0" w:uiPriority="71" w:semiHidden="0" w:name="Colorful Shading Accent 1"/>
+    <w:lsdException w:unhideWhenUsed="0" w:uiPriority="72" w:semiHidden="0" w:name="Colorful List Accent 1"/>
+    <w:lsdException w:unhideWhenUsed="0" w:uiPriority="73" w:semiHidden="0" w:name="Colorful Grid Accent 1"/>
+    <w:lsdException w:unhideWhenUsed="0" w:uiPriority="60" w:semiHidden="0" w:name="Light Shading Accent 2"/>
+    <w:lsdException w:unhideWhenUsed="0" w:uiPriority="61" w:semiHidden="0" w:name="Light List Accent 2"/>
+    <w:lsdException w:unhideWhenUsed="0" w:uiPriority="62" w:semiHidden="0" w:name="Light Grid Accent 2"/>
+    <w:lsdException w:unhideWhenUsed="0" w:uiPriority="63" w:semiHidden="0" w:name="Medium Shading 1 Accent 2"/>
+    <w:lsdException w:unhideWhenUsed="0" w:uiPriority="64" w:semiHidden="0" w:name="Medium Shading 2 Accent 2"/>
+    <w:lsdException w:unhideWhenUsed="0" w:uiPriority="65" w:semiHidden="0" w:name="Medium List 1 Accent 2"/>
+    <w:lsdException w:unhideWhenUsed="0" w:uiPriority="66" w:semiHidden="0" w:name="Medium List 2 Accent 2"/>
+    <w:lsdException w:unhideWhenUsed="0" w:uiPriority="67" w:semiHidden="0" w:name="Medium Grid 1 Accent 2"/>
+    <w:lsdException w:unhideWhenUsed="0" w:uiPriority="68" w:semiHidden="0" w:name="Medium Grid 2 Accent 2"/>
+    <w:lsdException w:unhideWhenUsed="0" w:uiPriority="69" w:semiHidden="0" w:name="Medium Grid 3 Accent 2"/>
+    <w:lsdException w:unhideWhenUsed="0" w:uiPriority="70" w:semiHidden="0" w:name="Dark List Accent 2"/>
+    <w:lsdException w:unhideWhenUsed="0" w:uiPriority="71" w:semiHidden="0" w:name="Colorful Shading Accent 2"/>
+    <w:lsdException w:unhideWhenUsed="0" w:uiPriority="72" w:semiHidden="0" w:name="Colorful List Accent 2"/>
+    <w:lsdException w:unhideWhenUsed="0" w:uiPriority="73" w:semiHidden="0" w:name="Colorful Grid Accent 2"/>
+    <w:lsdException w:unhideWhenUsed="0" w:uiPriority="60" w:semiHidden="0" w:name="Light Shading Accent 3"/>
+    <w:lsdException w:unhideWhenUsed="0" w:uiPriority="61" w:semiHidden="0" w:name="Light List Accent 3"/>
+    <w:lsdException w:unhideWhenUsed="0" w:uiPriority="62" w:semiHidden="0" w:name="Light Grid Accent 3"/>
+    <w:lsdException w:unhideWhenUsed="0" w:uiPriority="63" w:semiHidden="0" w:name="Medium Shading 1 Accent 3"/>
+    <w:lsdException w:unhideWhenUsed="0" w:uiPriority="64" w:semiHidden="0" w:name="Medium Shading 2 Accent 3"/>
+    <w:lsdException w:unhideWhenUsed="0" w:uiPriority="65" w:semiHidden="0" w:name="Medium List 1 Accent 3"/>
+    <w:lsdException w:unhideWhenUsed="0" w:uiPriority="66" w:semiHidden="0" w:name="Medium List 2 Accent 3"/>
+    <w:lsdException w:unhideWhenUsed="0" w:uiPriority="67" w:semiHidden="0" w:name="Medium Grid 1 Accent 3"/>
+    <w:lsdException w:unhideWhenUsed="0" w:uiPriority="68" w:semiHidden="0" w:name="Medium Grid 2 Accent 3"/>
+    <w:lsdException w:unhideWhenUsed="0" w:uiPriority="69" w:semiHidden="0" w:name="Medium Grid 3 Accent 3"/>
+    <w:lsdException w:unhideWhenUsed="0" w:uiPriority="70" w:semiHidden="0" w:name="Dark List Accent 3"/>
+    <w:lsdException w:unhideWhenUsed="0" w:uiPriority="71" w:semiHidden="0" w:name="Colorful Shading Accent 3"/>
+    <w:lsdException w:unhideWhenUsed="0" w:uiPriority="72" w:semiHidden="0" w:name="Colorful List Accent 3"/>
+    <w:lsdException w:unhideWhenUsed="0" w:uiPriority="73" w:semiHidden="0" w:name="Colorful Grid Accent 3"/>
+    <w:lsdException w:unhideWhenUsed="0" w:uiPriority="60" w:semiHidden="0" w:name="Light Shading Accent 4"/>
+    <w:lsdException w:unhideWhenUsed="0" w:uiPriority="61" w:semiHidden="0" w:name="Light List Accent 4"/>
+    <w:lsdException w:unhideWhenUsed="0" w:uiPriority="62" w:semiHidden="0" w:name="Light Grid Accent 4"/>
+    <w:lsdException w:unhideWhenUsed="0" w:uiPriority="63" w:semiHidden="0" w:name="Medium Shading 1 Accent 4"/>
+    <w:lsdException w:unhideWhenUsed="0" w:uiPriority="64" w:semiHidden="0" w:name="Medium Shading 2 Accent 4"/>
+    <w:lsdException w:unhideWhenUsed="0" w:uiPriority="65" w:semiHidden="0" w:name="Medium List 1 Accent 4"/>
+    <w:lsdException w:unhideWhenUsed="0" w:uiPriority="66" w:semiHidden="0" w:name="Medium List 2 Accent 4"/>
+    <w:lsdException w:unhideWhenUsed="0" w:uiPriority="67" w:semiHidden="0" w:name="Medium Grid 1 Accent 4"/>
+    <w:lsdException w:unhideWhenUsed="0" w:uiPriority="68" w:semiHidden="0" w:name="Medium Grid 2 Accent 4"/>
+    <w:lsdException w:unhideWhenUsed="0" w:uiPriority="69" w:semiHidden="0" w:name="Medium Grid 3 Accent 4"/>
+    <w:lsdException w:unhideWhenUsed="0" w:uiPriority="70" w:semiHidden="0" w:name="Dark List Accent 4"/>
+    <w:lsdException w:unhideWhenUsed="0" w:uiPriority="71" w:semiHidden="0" w:name="Colorful Shading Accent 4"/>
+    <w:lsdException w:unhideWhenUsed="0" w:uiPriority="72" w:semiHidden="0" w:name="Colorful List Accent 4"/>
+    <w:lsdException w:unhideWhenUsed="0" w:uiPriority="73" w:semiHidden="0" w:name="Colorful Grid Accent 4"/>
+    <w:lsdException w:unhideWhenUsed="0" w:uiPriority="60" w:semiHidden="0" w:name="Light Shading Accent 5"/>
+    <w:lsdException w:unhideWhenUsed="0" w:uiPriority="61" w:semiHidden="0" w:name="Light List Accent 5"/>
+    <w:lsdException w:unhideWhenUsed="0" w:uiPriority="62" w:semiHidden="0" w:name="Light Grid Accent 5"/>
+    <w:lsdException w:unhideWhenUsed="0" w:uiPriority="63" w:semiHidden="0" w:name="Medium Shading 1 Accent 5"/>
+    <w:lsdException w:unhideWhenUsed="0" w:uiPriority="64" w:semiHidden="0" w:name="Medium Shading 2 Accent 5"/>
+    <w:lsdException w:unhideWhenUsed="0" w:uiPriority="65" w:semiHidden="0" w:name="Medium List 1 Accent 5"/>
+    <w:lsdException w:unhideWhenUsed="0" w:uiPriority="66" w:semiHidden="0" w:name="Medium List 2 Accent 5"/>
+    <w:lsdException w:unhideWhenUsed="0" w:uiPriority="67" w:semiHidden="0" w:name="Medium Grid 1 Accent 5"/>
+    <w:lsdException w:unhideWhenUsed="0" w:uiPriority="68" w:semiHidden="0" w:name="Medium Grid 2 Accent 5"/>
+    <w:lsdException w:unhideWhenUsed="0" w:uiPriority="69" w:semiHidden="0" w:name="Medium Grid 3 Accent 5"/>
+    <w:lsdException w:unhideWhenUsed="0" w:uiPriority="70" w:semiHidden="0" w:name="Dark List Accent 5"/>
+    <w:lsdException w:unhideWhenUsed="0" w:uiPriority="71" w:semiHidden="0" w:name="Colorful Shading Accent 5"/>
+    <w:lsdException w:unhideWhenUsed="0" w:uiPriority="72" w:semiHidden="0" w:name="Colorful List Accent 5"/>
+    <w:lsdException w:unhideWhenUsed="0" w:uiPriority="73" w:semiHidden="0" w:name="Colorful Grid Accent 5"/>
+    <w:lsdException w:unhideWhenUsed="0" w:uiPriority="60" w:semiHidden="0" w:name="Light Shading Accent 6"/>
+    <w:lsdException w:unhideWhenUsed="0" w:uiPriority="61" w:semiHidden="0" w:name="Light List Accent 6"/>
+    <w:lsdException w:unhideWhenUsed="0" w:uiPriority="62" w:semiHidden="0" w:name="Light Grid Accent 6"/>
+    <w:lsdException w:unhideWhenUsed="0" w:uiPriority="63" w:semiHidden="0" w:name="Medium Shading 1 Accent 6"/>
+    <w:lsdException w:unhideWhenUsed="0" w:uiPriority="64" w:semiHidden="0" w:name="Medium Shading 2 Accent 6"/>
+    <w:lsdException w:unhideWhenUsed="0" w:uiPriority="65" w:semiHidden="0" w:name="Medium List 1 Accent 6"/>
+    <w:lsdException w:unhideWhenUsed="0" w:uiPriority="66" w:semiHidden="0" w:name="Medium List 2 Accent 6"/>
+    <w:lsdException w:unhideWhenUsed="0" w:uiPriority="67" w:semiHidden="0" w:name="Medium Grid 1 Accent 6"/>
+    <w:lsdException w:unhideWhenUsed="0" w:uiPriority="68" w:semiHidden="0" w:name="Medium Grid 2 Accent 6"/>
+    <w:lsdException w:unhideWhenUsed="0" w:uiPriority="69" w:semiHidden="0" w:name="Medium Grid 3 Accent 6"/>
+    <w:lsdException w:unhideWhenUsed="0" w:uiPriority="70" w:semiHidden="0" w:name="Dark List Accent 6"/>
+    <w:lsdException w:unhideWhenUsed="0" w:uiPriority="71" w:semiHidden="0" w:name="Colorful Shading Accent 6"/>
+    <w:lsdException w:unhideWhenUsed="0" w:uiPriority="72" w:semiHidden="0" w:name="Colorful List Accent 6"/>
+    <w:lsdException w:unhideWhenUsed="0" w:uiPriority="73" w:semiHidden="0" w:name="Colorful Grid Accent 6"/>
   </w:latentStyles>
-  <w:style w:type="paragraph" w:default="1" w:styleId="a">
+  <w:style w:type="paragraph" w:default="1" w:styleId="1">
     <w:name w:val="Normal"/>
     <w:qFormat/>
+    <w:uiPriority w:val="0"/>
     <w:pPr>
       <w:widowControl w:val="0"/>
       <w:jc w:val="both"/>
     </w:pPr>
+    <w:rPr>
+      <w:rFonts w:asciiTheme="minorHAnsi" w:hAnsiTheme="minorHAnsi" w:eastAsiaTheme="minorEastAsia" w:cstheme="minorBidi"/>
+      <w:kern w:val="2"/>
+      <w:sz w:val="21"/>
+      <w:szCs w:val="22"/>
+      <w:lang w:val="en-US" w:eastAsia="ja-JP" w:bidi="ar-SA"/>
+    </w:rPr>
   </w:style>
-  <w:style w:type="paragraph" w:styleId="1">
+  <w:style w:type="paragraph" w:styleId="2">
     <w:name w:val="heading 1"/>
-    <w:basedOn w:val="a"/>
-    <w:next w:val="a"/>
-    <w:link w:val="10"/>
+    <w:basedOn w:val="1"/>
+    <w:next w:val="1"/>
+    <w:link w:val="12"/>
+    <w:qFormat/>
     <w:uiPriority w:val="9"/>
-    <w:qFormat/>
-    <w:rsid w:val="00EC4584"/>
     <w:pPr>
       <w:keepNext/>
       <w:outlineLvl w:val="0"/>
     </w:pPr>
     <w:rPr>
-      <w:rFonts w:asciiTheme="majorHAnsi" w:eastAsiaTheme="majorEastAsia" w:hAnsiTheme="majorHAnsi" w:cstheme="majorBidi"/>
+      <w:rFonts w:asciiTheme="majorHAnsi" w:hAnsiTheme="majorHAnsi" w:eastAsiaTheme="majorEastAsia" w:cstheme="majorBidi"/>
       <w:sz w:val="24"/>
       <w:szCs w:val="24"/>
     </w:rPr>
   </w:style>
-  <w:style w:type="character" w:default="1" w:styleId="a0">
+  <w:style w:type="character" w:default="1" w:styleId="6">
     <w:name w:val="Default Paragraph Font"/>
+    <w:unhideWhenUsed/>
     <w:uiPriority w:val="1"/>
-    <w:semiHidden/>
+  </w:style>
+  <w:style w:type="table" w:default="1" w:styleId="9">
+    <w:name w:val="Normal Table"/>
     <w:unhideWhenUsed/>
-  </w:style>
-  <w:style w:type="table" w:default="1" w:styleId="a1">
-    <w:name w:val="Normal Table"/>
     <w:uiPriority w:val="99"/>
-    <w:semiHidden/>
-    <w:unhideWhenUsed/>
     <w:tblPr>
-      <w:tblInd w:w="0" w:type="dxa"/>
+      <w:tblLayout w:type="fixed"/>
       <w:tblCellMar>
         <w:top w:w="0" w:type="dxa"/>
         <w:left w:w="108" w:type="dxa"/>
@@ -2427,42 +2148,30 @@
       </w:tblCellMar>
     </w:tblPr>
   </w:style>
-  <w:style w:type="numbering" w:default="1" w:styleId="a2">
-    <w:name w:val="No List"/>
-    <w:uiPriority w:val="99"/>
-    <w:semiHidden/>
-    <w:unhideWhenUsed/>
-  </w:style>
-  <w:style w:type="character" w:styleId="a3">
-    <w:name w:val="Hyperlink"/>
-    <w:basedOn w:val="a0"/>
-    <w:uiPriority w:val="99"/>
-    <w:unhideWhenUsed/>
-    <w:rsid w:val="0047419F"/>
+  <w:style w:type="paragraph" w:styleId="3">
+    <w:name w:val="Title"/>
+    <w:basedOn w:val="1"/>
+    <w:next w:val="1"/>
+    <w:link w:val="13"/>
+    <w:qFormat/>
+    <w:uiPriority w:val="10"/>
+    <w:pPr>
+      <w:spacing w:before="240" w:after="120"/>
+      <w:jc w:val="center"/>
+      <w:outlineLvl w:val="0"/>
+    </w:pPr>
     <w:rPr>
-      <w:color w:val="0563C1" w:themeColor="hyperlink"/>
-      <w:u w:val="single"/>
+      <w:rFonts w:eastAsia="ＭＳ ゴシック" w:asciiTheme="majorHAnsi" w:hAnsiTheme="majorHAnsi" w:cstheme="majorBidi"/>
+      <w:sz w:val="32"/>
+      <w:szCs w:val="32"/>
     </w:rPr>
   </w:style>
-  <w:style w:type="character" w:styleId="a4">
-    <w:name w:val="FollowedHyperlink"/>
-    <w:basedOn w:val="a0"/>
+  <w:style w:type="paragraph" w:styleId="4">
+    <w:name w:val="footer"/>
+    <w:basedOn w:val="1"/>
+    <w:link w:val="11"/>
+    <w:unhideWhenUsed/>
     <w:uiPriority w:val="99"/>
-    <w:semiHidden/>
-    <w:unhideWhenUsed/>
-    <w:rsid w:val="00F67C5C"/>
-    <w:rPr>
-      <w:color w:val="954F72" w:themeColor="followedHyperlink"/>
-      <w:u w:val="single"/>
-    </w:rPr>
-  </w:style>
-  <w:style w:type="paragraph" w:styleId="a5">
-    <w:name w:val="header"/>
-    <w:basedOn w:val="a"/>
-    <w:link w:val="a6"/>
-    <w:uiPriority w:val="99"/>
-    <w:unhideWhenUsed/>
-    <w:rsid w:val="00EC4584"/>
     <w:pPr>
       <w:tabs>
         <w:tab w:val="center" w:pos="4252"/>
@@ -2471,20 +2180,12 @@
       <w:snapToGrid w:val="0"/>
     </w:pPr>
   </w:style>
-  <w:style w:type="character" w:customStyle="1" w:styleId="a6">
-    <w:name w:val="ヘッダー (文字)"/>
-    <w:basedOn w:val="a0"/>
-    <w:link w:val="a5"/>
+  <w:style w:type="paragraph" w:styleId="5">
+    <w:name w:val="header"/>
+    <w:basedOn w:val="1"/>
+    <w:link w:val="10"/>
+    <w:unhideWhenUsed/>
     <w:uiPriority w:val="99"/>
-    <w:rsid w:val="00EC4584"/>
-  </w:style>
-  <w:style w:type="paragraph" w:styleId="a7">
-    <w:name w:val="footer"/>
-    <w:basedOn w:val="a"/>
-    <w:link w:val="a8"/>
-    <w:uiPriority w:val="99"/>
-    <w:unhideWhenUsed/>
-    <w:rsid w:val="00EC4584"/>
     <w:pPr>
       <w:tabs>
         <w:tab w:val="center" w:pos="4252"/>
@@ -2493,52 +2194,66 @@
       <w:snapToGrid w:val="0"/>
     </w:pPr>
   </w:style>
-  <w:style w:type="character" w:customStyle="1" w:styleId="a8">
-    <w:name w:val="フッター (文字)"/>
-    <w:basedOn w:val="a0"/>
-    <w:link w:val="a7"/>
+  <w:style w:type="character" w:styleId="7">
+    <w:name w:val="Hyperlink"/>
+    <w:basedOn w:val="6"/>
+    <w:unhideWhenUsed/>
     <w:uiPriority w:val="99"/>
-    <w:rsid w:val="00EC4584"/>
+    <w:rPr>
+      <w:color w:val="0563C1" w:themeColor="hyperlink"/>
+      <w:u w:val="single"/>
+      <w14:textFill>
+        <w14:solidFill>
+          <w14:schemeClr w14:val="hlink"/>
+        </w14:solidFill>
+      </w14:textFill>
+    </w:rPr>
+  </w:style>
+  <w:style w:type="character" w:styleId="8">
+    <w:name w:val="FollowedHyperlink"/>
+    <w:basedOn w:val="6"/>
+    <w:unhideWhenUsed/>
+    <w:uiPriority w:val="99"/>
+    <w:rPr>
+      <w:color w:val="954F72" w:themeColor="followedHyperlink"/>
+      <w:u w:val="single"/>
+      <w14:textFill>
+        <w14:solidFill>
+          <w14:schemeClr w14:val="folHlink"/>
+        </w14:solidFill>
+      </w14:textFill>
+    </w:rPr>
   </w:style>
   <w:style w:type="character" w:customStyle="1" w:styleId="10">
+    <w:name w:val="ヘッダー (文字)"/>
+    <w:basedOn w:val="6"/>
+    <w:link w:val="5"/>
+    <w:uiPriority w:val="99"/>
+  </w:style>
+  <w:style w:type="character" w:customStyle="1" w:styleId="11">
+    <w:name w:val="フッター (文字)"/>
+    <w:basedOn w:val="6"/>
+    <w:link w:val="4"/>
+    <w:uiPriority w:val="99"/>
+  </w:style>
+  <w:style w:type="character" w:customStyle="1" w:styleId="12">
     <w:name w:val="見出し 1 (文字)"/>
-    <w:basedOn w:val="a0"/>
-    <w:link w:val="1"/>
+    <w:basedOn w:val="6"/>
+    <w:link w:val="2"/>
     <w:uiPriority w:val="9"/>
-    <w:rsid w:val="00EC4584"/>
     <w:rPr>
-      <w:rFonts w:asciiTheme="majorHAnsi" w:eastAsiaTheme="majorEastAsia" w:hAnsiTheme="majorHAnsi" w:cstheme="majorBidi"/>
+      <w:rFonts w:asciiTheme="majorHAnsi" w:hAnsiTheme="majorHAnsi" w:eastAsiaTheme="majorEastAsia" w:cstheme="majorBidi"/>
       <w:sz w:val="24"/>
       <w:szCs w:val="24"/>
     </w:rPr>
   </w:style>
-  <w:style w:type="paragraph" w:styleId="a9">
-    <w:name w:val="Title"/>
-    <w:basedOn w:val="a"/>
-    <w:next w:val="a"/>
-    <w:link w:val="aa"/>
+  <w:style w:type="character" w:customStyle="1" w:styleId="13">
+    <w:name w:val="表題 (文字)"/>
+    <w:basedOn w:val="6"/>
+    <w:link w:val="3"/>
     <w:uiPriority w:val="10"/>
-    <w:qFormat/>
-    <w:rsid w:val="00EC4584"/>
-    <w:pPr>
-      <w:spacing w:before="240" w:after="120"/>
-      <w:jc w:val="center"/>
-      <w:outlineLvl w:val="0"/>
-    </w:pPr>
     <w:rPr>
-      <w:rFonts w:asciiTheme="majorHAnsi" w:eastAsia="ＭＳ ゴシック" w:hAnsiTheme="majorHAnsi" w:cstheme="majorBidi"/>
-      <w:sz w:val="32"/>
-      <w:szCs w:val="32"/>
-    </w:rPr>
-  </w:style>
-  <w:style w:type="character" w:customStyle="1" w:styleId="aa">
-    <w:name w:val="表題 (文字)"/>
-    <w:basedOn w:val="a0"/>
-    <w:link w:val="a9"/>
-    <w:uiPriority w:val="10"/>
-    <w:rsid w:val="00EC4584"/>
-    <w:rPr>
-      <w:rFonts w:asciiTheme="majorHAnsi" w:eastAsia="ＭＳ ゴシック" w:hAnsiTheme="majorHAnsi" w:cstheme="majorBidi"/>
+      <w:rFonts w:eastAsia="ＭＳ ゴシック" w:asciiTheme="majorHAnsi" w:hAnsiTheme="majorHAnsi" w:cstheme="majorBidi"/>
       <w:sz w:val="32"/>
       <w:szCs w:val="32"/>
     </w:rPr>
@@ -2589,7 +2304,7 @@
     </a:clrScheme>
     <a:fontScheme name="Office">
       <a:majorFont>
-        <a:latin typeface="Arial" panose="020F0302020204030204"/>
+        <a:latin typeface="Arial"/>
         <a:ea typeface=""/>
         <a:cs typeface=""/>
         <a:font script="Jpan" typeface="ＭＳ ゴシック"/>
@@ -2624,7 +2339,7 @@
         <a:font script="Geor" typeface="Sylfaen"/>
       </a:majorFont>
       <a:minorFont>
-        <a:latin typeface="Century" panose="020F0502020204030204"/>
+        <a:latin typeface="Century"/>
         <a:ea typeface=""/>
         <a:cs typeface=""/>
         <a:font script="Jpan" typeface="ＭＳ 明朝"/>
@@ -2799,10 +2514,24 @@
   </a:themeElements>
   <a:objectDefaults/>
   <a:extraClrSchemeLst/>
-  <a:extLst>
-    <a:ext uri="{05A4C25C-085E-4340-85A3-A5531E510DB2}">
-      <thm15:themeFamily xmlns:thm15="http://schemas.microsoft.com/office/thememl/2012/main" name="Office Theme" id="{62F939B6-93AF-4DB8-9C6B-D6C7DFDC589F}" vid="{4A3C46E8-61CC-4603-A589-7422A47A8E4A}"/>
-    </a:ext>
-  </a:extLst>
 </a:theme>
+</file>
+
+<file path=customXml/item1.xml><?xml version="1.0" encoding="utf-8"?>
+<s:customData xmlns="http://www.wps.cn/officeDocument/2013/wpsCustomData" xmlns:s="http://www.wps.cn/officeDocument/2013/wpsCustomData">
+  <customSectProps>
+    <customSectPr/>
+  </customSectProps>
+  <customShpExts>
+    <customShpInfo spid="_x0000_s1026" textRotate="1"/>
+  </customShpExts>
+</s:customData>
+</file>
+
+<file path=customXml/itemProps1.xml><?xml version="1.0" encoding="utf-8"?>
+<ds:datastoreItem xmlns:ds="http://schemas.openxmlformats.org/officeDocument/2006/customXml" ds:itemID="{B1977F7D-205B-4081-913C-38D41E755F92}">
+  <ds:schemaRefs>
+    <ds:schemaRef ds:uri="http://www.wps.cn/officeDocument/2013/wpsCustomData"/>
+  </ds:schemaRefs>
+</ds:datastoreItem>
 </file>
</xml_diff>